<commit_message>
Backend loggning implementerad med log4net och dokumentation uppdaterad med beskrivning under driftsättning
</commit_message>
<xml_diff>
--- a/dokumentation/Systemdokumentation HAJK2 .docx
+++ b/dokumentation/Systemdokumentation HAJK2 .docx
@@ -1,6 +1,6 @@
 
 <file path=word/document.xml><?xml version="1.0" encoding="utf-8"?>
-<w:document xmlns:wpc="http://schemas.microsoft.com/office/word/2010/wordprocessingCanvas" xmlns:cx="http://schemas.microsoft.com/office/drawing/2014/chartex" xmlns:cx1="http://schemas.microsoft.com/office/drawing/2015/9/8/chartex" xmlns:cx2="http://schemas.microsoft.com/office/drawing/2015/10/21/chartex" xmlns:cx3="http://schemas.microsoft.com/office/drawing/2016/5/9/chartex" xmlns:cx4="http://schemas.microsoft.com/office/drawing/2016/5/10/chartex" xmlns:cx5="http://schemas.microsoft.com/office/drawing/2016/5/11/chartex" xmlns:mc="http://schemas.openxmlformats.org/markup-compatibility/2006" xmlns:o="urn:schemas-microsoft-com:office:office" xmlns:r="http://schemas.openxmlformats.org/officeDocument/2006/relationships" xmlns:m="http://schemas.openxmlformats.org/officeDocument/2006/math" xmlns:v="urn:schemas-microsoft-com:vml" xmlns:wp14="http://schemas.microsoft.com/office/word/2010/wordprocessingDrawing" xmlns:wp="http://schemas.openxmlformats.org/drawingml/2006/wordprocessingDrawing" xmlns:w10="urn:schemas-microsoft-com:office:word" xmlns:w="http://schemas.openxmlformats.org/wordprocessingml/2006/main" xmlns:w14="http://schemas.microsoft.com/office/word/2010/wordml" xmlns:w15="http://schemas.microsoft.com/office/word/2012/wordml" xmlns:w16se="http://schemas.microsoft.com/office/word/2015/wordml/symex" xmlns:wpg="http://schemas.microsoft.com/office/word/2010/wordprocessingGroup" xmlns:wpi="http://schemas.microsoft.com/office/word/2010/wordprocessingInk" xmlns:wne="http://schemas.microsoft.com/office/word/2006/wordml" xmlns:wps="http://schemas.microsoft.com/office/word/2010/wordprocessingShape" mc:Ignorable="w14 w15 w16se wp14">
+<w:document xmlns:wpc="http://schemas.microsoft.com/office/word/2010/wordprocessingCanvas" xmlns:cx="http://schemas.microsoft.com/office/drawing/2014/chartex" xmlns:cx1="http://schemas.microsoft.com/office/drawing/2015/9/8/chartex" xmlns:cx2="http://schemas.microsoft.com/office/drawing/2015/10/21/chartex" xmlns:cx3="http://schemas.microsoft.com/office/drawing/2016/5/9/chartex" xmlns:cx4="http://schemas.microsoft.com/office/drawing/2016/5/10/chartex" xmlns:cx5="http://schemas.microsoft.com/office/drawing/2016/5/11/chartex" xmlns:cx6="http://schemas.microsoft.com/office/drawing/2016/5/12/chartex" xmlns:cx7="http://schemas.microsoft.com/office/drawing/2016/5/13/chartex" xmlns:cx8="http://schemas.microsoft.com/office/drawing/2016/5/14/chartex" xmlns:mc="http://schemas.openxmlformats.org/markup-compatibility/2006" xmlns:o="urn:schemas-microsoft-com:office:office" xmlns:r="http://schemas.openxmlformats.org/officeDocument/2006/relationships" xmlns:m="http://schemas.openxmlformats.org/officeDocument/2006/math" xmlns:v="urn:schemas-microsoft-com:vml" xmlns:wp14="http://schemas.microsoft.com/office/word/2010/wordprocessingDrawing" xmlns:wp="http://schemas.openxmlformats.org/drawingml/2006/wordprocessingDrawing" xmlns:w10="urn:schemas-microsoft-com:office:word" xmlns:w="http://schemas.openxmlformats.org/wordprocessingml/2006/main" xmlns:w14="http://schemas.microsoft.com/office/word/2010/wordml" xmlns:w15="http://schemas.microsoft.com/office/word/2012/wordml" xmlns:w16se="http://schemas.microsoft.com/office/word/2015/wordml/symex" xmlns:wpg="http://schemas.microsoft.com/office/word/2010/wordprocessingGroup" xmlns:wpi="http://schemas.microsoft.com/office/word/2010/wordprocessingInk" xmlns:wne="http://schemas.microsoft.com/office/word/2006/wordml" xmlns:wps="http://schemas.microsoft.com/office/word/2010/wordprocessingShape" mc:Ignorable="w14 w15 w16se wp14">
   <w:body>
     <w:tbl>
       <w:tblPr>
@@ -71,6 +71,7 @@
             <w:r>
               <w:rPr>
                 <w:noProof/>
+                <w:lang w:eastAsia="ja-JP"/>
               </w:rPr>
               <w:drawing>
                 <wp:inline distT="0" distB="0" distL="0" distR="0" wp14:anchorId="0A5A8D9B" wp14:editId="78D472FE">
@@ -148,8 +149,6 @@
             <w:r>
               <w:t>Systemdokumentation HAJK</w:t>
             </w:r>
-            <w:bookmarkStart w:id="1" w:name="_GoBack"/>
-            <w:bookmarkEnd w:id="1"/>
           </w:p>
         </w:tc>
       </w:tr>
@@ -186,11 +185,11 @@
       <w:pPr>
         <w:pStyle w:val="zDatum"/>
       </w:pPr>
-      <w:bookmarkStart w:id="2" w:name="swDate"/>
+      <w:bookmarkStart w:id="1" w:name="swDate"/>
       <w:r>
         <w:t>2016-10-10</w:t>
       </w:r>
-      <w:bookmarkEnd w:id="2"/>
+      <w:bookmarkEnd w:id="1"/>
     </w:p>
     <w:p>
       <w:pPr>
@@ -1078,11 +1077,11 @@
       <w:pPr>
         <w:pStyle w:val="Rubrik1"/>
       </w:pPr>
-      <w:bookmarkStart w:id="3" w:name="_Toc463860781"/>
+      <w:bookmarkStart w:id="2" w:name="_Toc463860781"/>
       <w:r>
         <w:t>Allmänt</w:t>
       </w:r>
-      <w:bookmarkEnd w:id="3"/>
+      <w:bookmarkEnd w:id="2"/>
     </w:p>
     <w:p>
       <w:pPr>
@@ -1201,6 +1200,7 @@
       <w:r>
         <w:rPr>
           <w:noProof/>
+          <w:lang w:eastAsia="ja-JP"/>
         </w:rPr>
         <w:lastRenderedPageBreak/>
         <mc:AlternateContent>
@@ -3590,6 +3590,7 @@
       <w:r>
         <w:rPr>
           <w:noProof/>
+          <w:lang w:eastAsia="ja-JP"/>
         </w:rPr>
         <w:lastRenderedPageBreak/>
         <mc:AlternateContent>
@@ -7512,77 +7513,77 @@
       <w:pPr>
         <w:pStyle w:val="Rubrik1"/>
       </w:pPr>
-      <w:bookmarkStart w:id="9" w:name="_Toc463860782"/>
+      <w:bookmarkStart w:id="8" w:name="_Toc463860782"/>
       <w:r>
         <w:lastRenderedPageBreak/>
         <w:t>Förberedelser</w:t>
       </w:r>
+      <w:bookmarkEnd w:id="8"/>
+    </w:p>
+    <w:p>
+      <w:pPr>
+        <w:pStyle w:val="Brdtext"/>
+      </w:pPr>
+      <w:r>
+        <w:t>Den dator som används för att kompilera källkoden behöver vara utrustad med följande programvaror: git</w:t>
+      </w:r>
+      <w:r>
+        <w:rPr>
+          <w:rStyle w:val="Fotnotsreferens"/>
+        </w:rPr>
+        <w:footnoteReference w:id="1"/>
+      </w:r>
+      <w:r>
+        <w:t>, nodejs</w:t>
+      </w:r>
+      <w:r>
+        <w:rPr>
+          <w:rStyle w:val="Fotnotsreferens"/>
+        </w:rPr>
+        <w:footnoteReference w:id="2"/>
+      </w:r>
+      <w:r>
+        <w:t>, npm, grunt</w:t>
+      </w:r>
+      <w:r>
+        <w:rPr>
+          <w:rStyle w:val="Fotnotsreferens"/>
+        </w:rPr>
+        <w:footnoteReference w:id="3"/>
+      </w:r>
+      <w:r>
+        <w:t>, jsdocs</w:t>
+      </w:r>
+      <w:r>
+        <w:rPr>
+          <w:rStyle w:val="Fotnotsreferens"/>
+        </w:rPr>
+        <w:footnoteReference w:id="4"/>
+      </w:r>
+      <w:r>
+        <w:t>, Visual Studio</w:t>
+      </w:r>
+      <w:r>
+        <w:rPr>
+          <w:rStyle w:val="Fotnotsreferens"/>
+        </w:rPr>
+        <w:footnoteReference w:id="5"/>
+      </w:r>
+      <w:r>
+        <w:t xml:space="preserve">. </w:t>
+      </w:r>
+    </w:p>
+    <w:p>
+      <w:pPr>
+        <w:pStyle w:val="Rubrik1"/>
+      </w:pPr>
+      <w:bookmarkStart w:id="9" w:name="_Toc463860783"/>
+      <w:r>
+        <w:t>Katalogstruktur för källkod</w:t>
+      </w:r>
       <w:bookmarkEnd w:id="9"/>
     </w:p>
     <w:p>
-      <w:pPr>
-        <w:pStyle w:val="Brdtext"/>
-      </w:pPr>
-      <w:r>
-        <w:t>Den dator som används för att kompilera källkoden behöver vara utrustad med följande programvaror: git</w:t>
-      </w:r>
-      <w:r>
-        <w:rPr>
-          <w:rStyle w:val="Fotnotsreferens"/>
-        </w:rPr>
-        <w:footnoteReference w:id="1"/>
-      </w:r>
-      <w:r>
-        <w:t>, nodejs</w:t>
-      </w:r>
-      <w:r>
-        <w:rPr>
-          <w:rStyle w:val="Fotnotsreferens"/>
-        </w:rPr>
-        <w:footnoteReference w:id="2"/>
-      </w:r>
-      <w:r>
-        <w:t>, npm, grunt</w:t>
-      </w:r>
-      <w:r>
-        <w:rPr>
-          <w:rStyle w:val="Fotnotsreferens"/>
-        </w:rPr>
-        <w:footnoteReference w:id="3"/>
-      </w:r>
-      <w:r>
-        <w:t>, jsdocs</w:t>
-      </w:r>
-      <w:r>
-        <w:rPr>
-          <w:rStyle w:val="Fotnotsreferens"/>
-        </w:rPr>
-        <w:footnoteReference w:id="4"/>
-      </w:r>
-      <w:r>
-        <w:t>, Visual Studio</w:t>
-      </w:r>
-      <w:r>
-        <w:rPr>
-          <w:rStyle w:val="Fotnotsreferens"/>
-        </w:rPr>
-        <w:footnoteReference w:id="5"/>
-      </w:r>
-      <w:r>
-        <w:t xml:space="preserve">. </w:t>
-      </w:r>
-    </w:p>
-    <w:p>
-      <w:pPr>
-        <w:pStyle w:val="Rubrik1"/>
-      </w:pPr>
-      <w:bookmarkStart w:id="10" w:name="_Toc463860783"/>
-      <w:r>
-        <w:t>Katalogstruktur för källkod</w:t>
-      </w:r>
-      <w:bookmarkEnd w:id="10"/>
-    </w:p>
-    <w:p>
       <w:r>
         <w:t>Källkoden beskrivs i</w:t>
       </w:r>
@@ -7616,6 +7617,7 @@
       <w:r>
         <w:rPr>
           <w:noProof/>
+          <w:lang w:eastAsia="ja-JP"/>
         </w:rPr>
         <w:drawing>
           <wp:inline distT="0" distB="0" distL="0" distR="0" wp14:anchorId="0A6BA6F2" wp14:editId="5EF04EAE">
@@ -7731,6 +7733,7 @@
       <w:r>
         <w:rPr>
           <w:noProof/>
+          <w:lang w:eastAsia="ja-JP"/>
         </w:rPr>
         <w:lastRenderedPageBreak/>
         <w:drawing>
@@ -7814,11 +7817,11 @@
       <w:pPr>
         <w:pStyle w:val="Rubrik1"/>
       </w:pPr>
-      <w:bookmarkStart w:id="11" w:name="_Toc463860784"/>
+      <w:bookmarkStart w:id="10" w:name="_Toc463860784"/>
       <w:r>
         <w:t>Kompilera javascriptapplikationer</w:t>
       </w:r>
-      <w:bookmarkEnd w:id="11"/>
+      <w:bookmarkEnd w:id="10"/>
     </w:p>
     <w:p>
       <w:pPr>
@@ -8120,6 +8123,7 @@
       <w:r>
         <w:rPr>
           <w:noProof/>
+          <w:lang w:eastAsia="ja-JP"/>
         </w:rPr>
         <w:lastRenderedPageBreak/>
         <w:drawing>
@@ -8177,11 +8181,11 @@
       <w:pPr>
         <w:pStyle w:val="Rubrik1"/>
       </w:pPr>
-      <w:bookmarkStart w:id="12" w:name="_Toc463860785"/>
+      <w:bookmarkStart w:id="11" w:name="_Toc463860785"/>
       <w:r>
         <w:t>Kompilera c# applikation</w:t>
       </w:r>
-      <w:bookmarkEnd w:id="12"/>
+      <w:bookmarkEnd w:id="11"/>
     </w:p>
     <w:p>
       <w:pPr>
@@ -8222,6 +8226,7 @@
       <w:r>
         <w:rPr>
           <w:noProof/>
+          <w:lang w:eastAsia="ja-JP"/>
         </w:rPr>
         <w:drawing>
           <wp:inline distT="0" distB="0" distL="0" distR="0" wp14:anchorId="54420AFB" wp14:editId="04AC222B">
@@ -8330,6 +8335,7 @@
         <w:rPr>
           <w:rFonts w:cs="Arial"/>
           <w:noProof/>
+          <w:lang w:eastAsia="ja-JP"/>
         </w:rPr>
         <w:drawing>
           <wp:inline distT="0" distB="0" distL="0" distR="0" wp14:anchorId="5B66A174" wp14:editId="0B4CC99E">
@@ -8465,6 +8471,7 @@
       <w:r>
         <w:rPr>
           <w:noProof/>
+          <w:lang w:eastAsia="ja-JP"/>
         </w:rPr>
         <w:lastRenderedPageBreak/>
         <w:drawing>
@@ -8545,12 +8552,12 @@
       <w:pPr>
         <w:pStyle w:val="Rubrik1"/>
       </w:pPr>
-      <w:bookmarkStart w:id="13" w:name="_Toc463860786"/>
+      <w:bookmarkStart w:id="12" w:name="_Toc463860786"/>
       <w:r>
         <w:lastRenderedPageBreak/>
         <w:t>Förbered för driftsättning</w:t>
       </w:r>
-      <w:bookmarkEnd w:id="13"/>
+      <w:bookmarkEnd w:id="12"/>
     </w:p>
     <w:p>
       <w:pPr>
@@ -8835,6 +8842,7 @@
         <w:rPr>
           <w:rFonts w:cs="Arial"/>
           <w:noProof/>
+          <w:lang w:eastAsia="ja-JP"/>
         </w:rPr>
         <w:drawing>
           <wp:inline distT="0" distB="0" distL="0" distR="0" wp14:anchorId="163F7D85" wp14:editId="1CBF1489">
@@ -8893,7 +8901,7 @@
           <w:noProof/>
         </w:rPr>
       </w:pPr>
-      <w:bookmarkStart w:id="14" w:name="_Toc463860787"/>
+      <w:bookmarkStart w:id="13" w:name="_Toc463860787"/>
       <w:r>
         <w:rPr>
           <w:noProof/>
@@ -8901,7 +8909,7 @@
         <w:lastRenderedPageBreak/>
         <w:t>Driftsättning</w:t>
       </w:r>
-      <w:bookmarkEnd w:id="14"/>
+      <w:bookmarkEnd w:id="13"/>
     </w:p>
     <w:p>
       <w:pPr>
@@ -9006,6 +9014,7 @@
       <w:r>
         <w:rPr>
           <w:noProof/>
+          <w:lang w:eastAsia="ja-JP"/>
         </w:rPr>
         <w:drawing>
           <wp:inline distT="0" distB="0" distL="0" distR="0" wp14:anchorId="69838E9A" wp14:editId="7702AB0B">
@@ -9097,6 +9106,7 @@
       <w:r>
         <w:rPr>
           <w:noProof/>
+          <w:lang w:eastAsia="ja-JP"/>
         </w:rPr>
         <w:drawing>
           <wp:inline distT="0" distB="0" distL="0" distR="0" wp14:anchorId="3C68C3ED" wp14:editId="1A31298D">
@@ -9159,6 +9169,7 @@
       <w:r>
         <w:rPr>
           <w:noProof/>
+          <w:lang w:eastAsia="ja-JP"/>
         </w:rPr>
         <w:drawing>
           <wp:inline distT="0" distB="0" distL="0" distR="0" wp14:anchorId="6B13C084" wp14:editId="6FCD6DEE">
@@ -9245,6 +9256,7 @@
       <w:r>
         <w:rPr>
           <w:noProof/>
+          <w:lang w:eastAsia="ja-JP"/>
         </w:rPr>
         <w:lastRenderedPageBreak/>
         <w:drawing>
@@ -9308,6 +9320,7 @@
       <w:r>
         <w:rPr>
           <w:noProof/>
+          <w:lang w:eastAsia="ja-JP"/>
         </w:rPr>
         <w:drawing>
           <wp:inline distT="0" distB="0" distL="0" distR="0" wp14:anchorId="1C7BC72D" wp14:editId="5394D64C">
@@ -9370,6 +9383,7 @@
       <w:r>
         <w:rPr>
           <w:noProof/>
+          <w:lang w:eastAsia="ja-JP"/>
         </w:rPr>
         <w:lastRenderedPageBreak/>
         <w:drawing>
@@ -9439,6 +9453,7 @@
       <w:r>
         <w:rPr>
           <w:noProof/>
+          <w:lang w:eastAsia="ja-JP"/>
         </w:rPr>
         <w:drawing>
           <wp:inline distT="0" distB="0" distL="0" distR="0" wp14:anchorId="12DD48AA" wp14:editId="4E39656B">
@@ -9501,6 +9516,7 @@
       <w:r>
         <w:rPr>
           <w:noProof/>
+          <w:lang w:eastAsia="ja-JP"/>
         </w:rPr>
         <w:lastRenderedPageBreak/>
         <w:drawing>
@@ -9628,6 +9644,7 @@
       <w:r>
         <w:rPr>
           <w:noProof/>
+          <w:lang w:eastAsia="ja-JP"/>
         </w:rPr>
         <w:drawing>
           <wp:inline distT="0" distB="0" distL="0" distR="0" wp14:anchorId="00BA7193" wp14:editId="0BA3C064">
@@ -9887,6 +9904,7 @@
       <w:r>
         <w:rPr>
           <w:noProof/>
+          <w:lang w:eastAsia="ja-JP"/>
         </w:rPr>
         <w:lastRenderedPageBreak/>
         <w:drawing>
@@ -9939,14 +9957,56 @@
     </w:p>
     <w:p>
       <w:pPr>
-        <w:pStyle w:val="Brdtext"/>
-        <w:rPr>
-          <w:rFonts w:ascii="Consolas" w:hAnsi="Consolas" w:cs="Consolas"/>
-          <w:color w:val="242729"/>
+        <w:pStyle w:val="Rubrik2"/>
+        <w:rPr>
           <w:shd w:val="clear" w:color="auto" w:fill="EFF0F1"/>
           <w:lang w:val="en-US"/>
         </w:rPr>
       </w:pPr>
+      <w:r>
+        <w:rPr>
+          <w:shd w:val="clear" w:color="auto" w:fill="EFF0F1"/>
+          <w:lang w:val="en-US"/>
+        </w:rPr>
+        <w:t>Loggning i backend</w:t>
+      </w:r>
+    </w:p>
+    <w:p>
+      <w:pPr>
+        <w:pStyle w:val="Brdtext"/>
+      </w:pPr>
+      <w:r>
+        <w:t>Loggning I backend har lagts till med hjälp av log4net.</w:t>
+      </w:r>
+    </w:p>
+    <w:p>
+      <w:pPr>
+        <w:pStyle w:val="Brdtext"/>
+      </w:pPr>
+      <w:r>
+        <w:t>Web.config har uppdaterats så att loggning sker på level = warning.</w:t>
+      </w:r>
+    </w:p>
+    <w:p>
+      <w:pPr>
+        <w:pStyle w:val="Brdtext"/>
+      </w:pPr>
+      <w:r>
+        <w:t>En logg-fil kommer att skapas i underkatalogen ”Logs”.</w:t>
+      </w:r>
+    </w:p>
+    <w:p>
+      <w:pPr>
+        <w:pStyle w:val="Brdtext"/>
+      </w:pPr>
+      <w:r>
+        <w:t>Både nivå och plats kan ändras i Web.config.</w:t>
+      </w:r>
+      <w:bookmarkStart w:id="14" w:name="_GoBack"/>
+      <w:bookmarkEnd w:id="14"/>
+      <w:r>
+        <w:t xml:space="preserve">  </w:t>
+      </w:r>
     </w:p>
     <w:p>
       <w:pPr>
@@ -10141,7 +10201,7 @@
 </file>
 
 <file path=word/endnotes.xml><?xml version="1.0" encoding="utf-8"?>
-<w:endnotes xmlns:wpc="http://schemas.microsoft.com/office/word/2010/wordprocessingCanvas" xmlns:cx="http://schemas.microsoft.com/office/drawing/2014/chartex" xmlns:cx1="http://schemas.microsoft.com/office/drawing/2015/9/8/chartex" xmlns:cx2="http://schemas.microsoft.com/office/drawing/2015/10/21/chartex" xmlns:cx3="http://schemas.microsoft.com/office/drawing/2016/5/9/chartex" xmlns:cx4="http://schemas.microsoft.com/office/drawing/2016/5/10/chartex" xmlns:cx5="http://schemas.microsoft.com/office/drawing/2016/5/11/chartex" xmlns:mc="http://schemas.openxmlformats.org/markup-compatibility/2006" xmlns:o="urn:schemas-microsoft-com:office:office" xmlns:r="http://schemas.openxmlformats.org/officeDocument/2006/relationships" xmlns:m="http://schemas.openxmlformats.org/officeDocument/2006/math" xmlns:v="urn:schemas-microsoft-com:vml" xmlns:wp14="http://schemas.microsoft.com/office/word/2010/wordprocessingDrawing" xmlns:wp="http://schemas.openxmlformats.org/drawingml/2006/wordprocessingDrawing" xmlns:w10="urn:schemas-microsoft-com:office:word" xmlns:w="http://schemas.openxmlformats.org/wordprocessingml/2006/main" xmlns:w14="http://schemas.microsoft.com/office/word/2010/wordml" xmlns:w15="http://schemas.microsoft.com/office/word/2012/wordml" xmlns:w16se="http://schemas.microsoft.com/office/word/2015/wordml/symex" xmlns:wpg="http://schemas.microsoft.com/office/word/2010/wordprocessingGroup" xmlns:wpi="http://schemas.microsoft.com/office/word/2010/wordprocessingInk" xmlns:wne="http://schemas.microsoft.com/office/word/2006/wordml" xmlns:wps="http://schemas.microsoft.com/office/word/2010/wordprocessingShape" mc:Ignorable="w14 w15 w16se wp14">
+<w:endnotes xmlns:wpc="http://schemas.microsoft.com/office/word/2010/wordprocessingCanvas" xmlns:cx="http://schemas.microsoft.com/office/drawing/2014/chartex" xmlns:cx1="http://schemas.microsoft.com/office/drawing/2015/9/8/chartex" xmlns:cx2="http://schemas.microsoft.com/office/drawing/2015/10/21/chartex" xmlns:cx3="http://schemas.microsoft.com/office/drawing/2016/5/9/chartex" xmlns:cx4="http://schemas.microsoft.com/office/drawing/2016/5/10/chartex" xmlns:cx5="http://schemas.microsoft.com/office/drawing/2016/5/11/chartex" xmlns:cx6="http://schemas.microsoft.com/office/drawing/2016/5/12/chartex" xmlns:cx7="http://schemas.microsoft.com/office/drawing/2016/5/13/chartex" xmlns:cx8="http://schemas.microsoft.com/office/drawing/2016/5/14/chartex" xmlns:mc="http://schemas.openxmlformats.org/markup-compatibility/2006" xmlns:o="urn:schemas-microsoft-com:office:office" xmlns:r="http://schemas.openxmlformats.org/officeDocument/2006/relationships" xmlns:m="http://schemas.openxmlformats.org/officeDocument/2006/math" xmlns:v="urn:schemas-microsoft-com:vml" xmlns:wp14="http://schemas.microsoft.com/office/word/2010/wordprocessingDrawing" xmlns:wp="http://schemas.openxmlformats.org/drawingml/2006/wordprocessingDrawing" xmlns:w10="urn:schemas-microsoft-com:office:word" xmlns:w="http://schemas.openxmlformats.org/wordprocessingml/2006/main" xmlns:w14="http://schemas.microsoft.com/office/word/2010/wordml" xmlns:w15="http://schemas.microsoft.com/office/word/2012/wordml" xmlns:w16se="http://schemas.microsoft.com/office/word/2015/wordml/symex" xmlns:wpg="http://schemas.microsoft.com/office/word/2010/wordprocessingGroup" xmlns:wpi="http://schemas.microsoft.com/office/word/2010/wordprocessingInk" xmlns:wne="http://schemas.microsoft.com/office/word/2006/wordml" xmlns:wps="http://schemas.microsoft.com/office/word/2010/wordprocessingShape" mc:Ignorable="w14 w15 w16se wp14">
   <w:endnote w:type="separator" w:id="-1">
     <w:p>
       <w:r>
@@ -10160,7 +10220,7 @@
 </file>
 
 <file path=word/footer1.xml><?xml version="1.0" encoding="utf-8"?>
-<w:ftr xmlns:wpc="http://schemas.microsoft.com/office/word/2010/wordprocessingCanvas" xmlns:cx="http://schemas.microsoft.com/office/drawing/2014/chartex" xmlns:cx1="http://schemas.microsoft.com/office/drawing/2015/9/8/chartex" xmlns:cx2="http://schemas.microsoft.com/office/drawing/2015/10/21/chartex" xmlns:cx3="http://schemas.microsoft.com/office/drawing/2016/5/9/chartex" xmlns:cx4="http://schemas.microsoft.com/office/drawing/2016/5/10/chartex" xmlns:cx5="http://schemas.microsoft.com/office/drawing/2016/5/11/chartex" xmlns:mc="http://schemas.openxmlformats.org/markup-compatibility/2006" xmlns:o="urn:schemas-microsoft-com:office:office" xmlns:r="http://schemas.openxmlformats.org/officeDocument/2006/relationships" xmlns:m="http://schemas.openxmlformats.org/officeDocument/2006/math" xmlns:v="urn:schemas-microsoft-com:vml" xmlns:wp14="http://schemas.microsoft.com/office/word/2010/wordprocessingDrawing" xmlns:wp="http://schemas.openxmlformats.org/drawingml/2006/wordprocessingDrawing" xmlns:w10="urn:schemas-microsoft-com:office:word" xmlns:w="http://schemas.openxmlformats.org/wordprocessingml/2006/main" xmlns:w14="http://schemas.microsoft.com/office/word/2010/wordml" xmlns:w15="http://schemas.microsoft.com/office/word/2012/wordml" xmlns:w16se="http://schemas.microsoft.com/office/word/2015/wordml/symex" xmlns:wpg="http://schemas.microsoft.com/office/word/2010/wordprocessingGroup" xmlns:wpi="http://schemas.microsoft.com/office/word/2010/wordprocessingInk" xmlns:wne="http://schemas.microsoft.com/office/word/2006/wordml" xmlns:wps="http://schemas.microsoft.com/office/word/2010/wordprocessingShape" mc:Ignorable="w14 w15 w16se wp14">
+<w:ftr xmlns:wpc="http://schemas.microsoft.com/office/word/2010/wordprocessingCanvas" xmlns:cx="http://schemas.microsoft.com/office/drawing/2014/chartex" xmlns:cx1="http://schemas.microsoft.com/office/drawing/2015/9/8/chartex" xmlns:cx2="http://schemas.microsoft.com/office/drawing/2015/10/21/chartex" xmlns:cx3="http://schemas.microsoft.com/office/drawing/2016/5/9/chartex" xmlns:cx4="http://schemas.microsoft.com/office/drawing/2016/5/10/chartex" xmlns:cx5="http://schemas.microsoft.com/office/drawing/2016/5/11/chartex" xmlns:cx6="http://schemas.microsoft.com/office/drawing/2016/5/12/chartex" xmlns:cx7="http://schemas.microsoft.com/office/drawing/2016/5/13/chartex" xmlns:cx8="http://schemas.microsoft.com/office/drawing/2016/5/14/chartex" xmlns:mc="http://schemas.openxmlformats.org/markup-compatibility/2006" xmlns:o="urn:schemas-microsoft-com:office:office" xmlns:r="http://schemas.openxmlformats.org/officeDocument/2006/relationships" xmlns:m="http://schemas.openxmlformats.org/officeDocument/2006/math" xmlns:v="urn:schemas-microsoft-com:vml" xmlns:wp14="http://schemas.microsoft.com/office/word/2010/wordprocessingDrawing" xmlns:wp="http://schemas.openxmlformats.org/drawingml/2006/wordprocessingDrawing" xmlns:w10="urn:schemas-microsoft-com:office:word" xmlns:w="http://schemas.openxmlformats.org/wordprocessingml/2006/main" xmlns:w14="http://schemas.microsoft.com/office/word/2010/wordml" xmlns:w15="http://schemas.microsoft.com/office/word/2012/wordml" xmlns:w16se="http://schemas.microsoft.com/office/word/2015/wordml/symex" xmlns:wpg="http://schemas.microsoft.com/office/word/2010/wordprocessingGroup" xmlns:wpi="http://schemas.microsoft.com/office/word/2010/wordprocessingInk" xmlns:wne="http://schemas.microsoft.com/office/word/2006/wordml" xmlns:wps="http://schemas.microsoft.com/office/word/2010/wordprocessingShape" mc:Ignorable="w14 w15 w16se wp14">
   <w:tbl>
     <w:tblPr>
       <w:tblW w:w="8392" w:type="dxa"/>
@@ -10202,7 +10262,7 @@
             <w:rPr>
               <w:noProof/>
             </w:rPr>
-            <w:t>2</w:t>
+            <w:t>18</w:t>
           </w:r>
           <w:r>
             <w:fldChar w:fldCharType="end"/>
@@ -10210,27 +10270,14 @@
           <w:r>
             <w:t xml:space="preserve"> (</w:t>
           </w:r>
-          <w:r>
-            <w:fldChar w:fldCharType="begin"/>
-          </w:r>
-          <w:r>
-            <w:instrText xml:space="preserve"> NUMPAGES </w:instrText>
-          </w:r>
-          <w:r>
-            <w:fldChar w:fldCharType="separate"/>
-          </w:r>
-          <w:r>
-            <w:rPr>
-              <w:noProof/>
-            </w:rPr>
-            <w:t>18</w:t>
-          </w:r>
-          <w:r>
-            <w:rPr>
-              <w:noProof/>
-            </w:rPr>
-            <w:fldChar w:fldCharType="end"/>
-          </w:r>
+          <w:fldSimple w:instr=" NUMPAGES ">
+            <w:r>
+              <w:rPr>
+                <w:noProof/>
+              </w:rPr>
+              <w:t>18</w:t>
+            </w:r>
+          </w:fldSimple>
           <w:r>
             <w:t>)</w:t>
           </w:r>
@@ -10257,21 +10304,11 @@
           <w:pPr>
             <w:pStyle w:val="Sidfotfastradavst"/>
           </w:pPr>
-          <w:r>
-            <w:fldChar w:fldCharType="begin"/>
-          </w:r>
-          <w:r>
-            <w:instrText xml:space="preserve"> STYLEREF  zDokumenttyp  \* MERGEFORMAT </w:instrText>
-          </w:r>
-          <w:r>
-            <w:fldChar w:fldCharType="separate"/>
-          </w:r>
-          <w:r>
-            <w:t>Systemdokumentation HAJK</w:t>
-          </w:r>
-          <w:r>
-            <w:fldChar w:fldCharType="end"/>
-          </w:r>
+          <w:fldSimple w:instr=" STYLEREF  zDokumenttyp  \* MERGEFORMAT ">
+            <w:r>
+              <w:t>Systemdokumentation HAJK</w:t>
+            </w:r>
+          </w:fldSimple>
         </w:p>
         <w:p>
           <w:pPr>
@@ -10316,6 +10353,7 @@
       <w:rPr>
         <w:noProof/>
         <w:sz w:val="16"/>
+        <w:lang w:eastAsia="ja-JP"/>
       </w:rPr>
       <mc:AlternateContent>
         <mc:Choice Requires="wpg">
@@ -10438,7 +10476,7 @@
 </file>
 
 <file path=word/footer2.xml><?xml version="1.0" encoding="utf-8"?>
-<w:ftr xmlns:wpc="http://schemas.microsoft.com/office/word/2010/wordprocessingCanvas" xmlns:cx="http://schemas.microsoft.com/office/drawing/2014/chartex" xmlns:cx1="http://schemas.microsoft.com/office/drawing/2015/9/8/chartex" xmlns:cx2="http://schemas.microsoft.com/office/drawing/2015/10/21/chartex" xmlns:cx3="http://schemas.microsoft.com/office/drawing/2016/5/9/chartex" xmlns:cx4="http://schemas.microsoft.com/office/drawing/2016/5/10/chartex" xmlns:cx5="http://schemas.microsoft.com/office/drawing/2016/5/11/chartex" xmlns:mc="http://schemas.openxmlformats.org/markup-compatibility/2006" xmlns:o="urn:schemas-microsoft-com:office:office" xmlns:r="http://schemas.openxmlformats.org/officeDocument/2006/relationships" xmlns:m="http://schemas.openxmlformats.org/officeDocument/2006/math" xmlns:v="urn:schemas-microsoft-com:vml" xmlns:wp14="http://schemas.microsoft.com/office/word/2010/wordprocessingDrawing" xmlns:wp="http://schemas.openxmlformats.org/drawingml/2006/wordprocessingDrawing" xmlns:w10="urn:schemas-microsoft-com:office:word" xmlns:w="http://schemas.openxmlformats.org/wordprocessingml/2006/main" xmlns:w14="http://schemas.microsoft.com/office/word/2010/wordml" xmlns:w15="http://schemas.microsoft.com/office/word/2012/wordml" xmlns:w16se="http://schemas.microsoft.com/office/word/2015/wordml/symex" xmlns:wpg="http://schemas.microsoft.com/office/word/2010/wordprocessingGroup" xmlns:wpi="http://schemas.microsoft.com/office/word/2010/wordprocessingInk" xmlns:wne="http://schemas.microsoft.com/office/word/2006/wordml" xmlns:wps="http://schemas.microsoft.com/office/word/2010/wordprocessingShape" mc:Ignorable="w14 w15 w16se wp14">
+<w:ftr xmlns:wpc="http://schemas.microsoft.com/office/word/2010/wordprocessingCanvas" xmlns:cx="http://schemas.microsoft.com/office/drawing/2014/chartex" xmlns:cx1="http://schemas.microsoft.com/office/drawing/2015/9/8/chartex" xmlns:cx2="http://schemas.microsoft.com/office/drawing/2015/10/21/chartex" xmlns:cx3="http://schemas.microsoft.com/office/drawing/2016/5/9/chartex" xmlns:cx4="http://schemas.microsoft.com/office/drawing/2016/5/10/chartex" xmlns:cx5="http://schemas.microsoft.com/office/drawing/2016/5/11/chartex" xmlns:cx6="http://schemas.microsoft.com/office/drawing/2016/5/12/chartex" xmlns:cx7="http://schemas.microsoft.com/office/drawing/2016/5/13/chartex" xmlns:cx8="http://schemas.microsoft.com/office/drawing/2016/5/14/chartex" xmlns:mc="http://schemas.openxmlformats.org/markup-compatibility/2006" xmlns:o="urn:schemas-microsoft-com:office:office" xmlns:r="http://schemas.openxmlformats.org/officeDocument/2006/relationships" xmlns:m="http://schemas.openxmlformats.org/officeDocument/2006/math" xmlns:v="urn:schemas-microsoft-com:vml" xmlns:wp14="http://schemas.microsoft.com/office/word/2010/wordprocessingDrawing" xmlns:wp="http://schemas.openxmlformats.org/drawingml/2006/wordprocessingDrawing" xmlns:w10="urn:schemas-microsoft-com:office:word" xmlns:w="http://schemas.openxmlformats.org/wordprocessingml/2006/main" xmlns:w14="http://schemas.microsoft.com/office/word/2010/wordml" xmlns:w15="http://schemas.microsoft.com/office/word/2012/wordml" xmlns:w16se="http://schemas.microsoft.com/office/word/2015/wordml/symex" xmlns:wpg="http://schemas.microsoft.com/office/word/2010/wordprocessingGroup" xmlns:wpi="http://schemas.microsoft.com/office/word/2010/wordprocessingInk" xmlns:wne="http://schemas.microsoft.com/office/word/2006/wordml" xmlns:wps="http://schemas.microsoft.com/office/word/2010/wordprocessingShape" mc:Ignorable="w14 w15 w16se wp14">
   <w:tbl>
     <w:tblPr>
       <w:tblW w:w="8392" w:type="dxa"/>
@@ -10488,27 +10526,14 @@
           <w:r>
             <w:t xml:space="preserve"> (</w:t>
           </w:r>
-          <w:r>
-            <w:fldChar w:fldCharType="begin"/>
-          </w:r>
-          <w:r>
-            <w:instrText xml:space="preserve"> NUMPAGES </w:instrText>
-          </w:r>
-          <w:r>
-            <w:fldChar w:fldCharType="separate"/>
-          </w:r>
-          <w:r>
-            <w:rPr>
-              <w:noProof/>
-            </w:rPr>
-            <w:t>18</w:t>
-          </w:r>
-          <w:r>
-            <w:rPr>
-              <w:noProof/>
-            </w:rPr>
-            <w:fldChar w:fldCharType="end"/>
-          </w:r>
+          <w:fldSimple w:instr=" NUMPAGES ">
+            <w:r>
+              <w:rPr>
+                <w:noProof/>
+              </w:rPr>
+              <w:t>18</w:t>
+            </w:r>
+          </w:fldSimple>
           <w:r>
             <w:t>)</w:t>
           </w:r>
@@ -10535,21 +10560,11 @@
           <w:pPr>
             <w:pStyle w:val="Sidfotfastradavst"/>
           </w:pPr>
-          <w:r>
-            <w:fldChar w:fldCharType="begin"/>
-          </w:r>
-          <w:r>
-            <w:instrText xml:space="preserve"> STYLEREF  zDokumenttyp  \* MERGEFORMAT </w:instrText>
-          </w:r>
-          <w:r>
-            <w:fldChar w:fldCharType="separate"/>
-          </w:r>
-          <w:r>
-            <w:t>Systemdokumentation HAJKm</w:t>
-          </w:r>
-          <w:r>
-            <w:fldChar w:fldCharType="end"/>
-          </w:r>
+          <w:fldSimple w:instr=" STYLEREF  zDokumenttyp  \* MERGEFORMAT ">
+            <w:r>
+              <w:t>Systemdokumentation HAJK</w:t>
+            </w:r>
+          </w:fldSimple>
         </w:p>
         <w:p>
           <w:pPr>
@@ -10593,6 +10608,7 @@
       <w:rPr>
         <w:noProof/>
         <w:sz w:val="16"/>
+        <w:lang w:eastAsia="ja-JP"/>
       </w:rPr>
       <mc:AlternateContent>
         <mc:Choice Requires="wpg">
@@ -10715,7 +10731,7 @@
 </file>
 
 <file path=word/footer3.xml><?xml version="1.0" encoding="utf-8"?>
-<w:ftr xmlns:wpc="http://schemas.microsoft.com/office/word/2010/wordprocessingCanvas" xmlns:cx="http://schemas.microsoft.com/office/drawing/2014/chartex" xmlns:cx1="http://schemas.microsoft.com/office/drawing/2015/9/8/chartex" xmlns:cx2="http://schemas.microsoft.com/office/drawing/2015/10/21/chartex" xmlns:cx3="http://schemas.microsoft.com/office/drawing/2016/5/9/chartex" xmlns:cx4="http://schemas.microsoft.com/office/drawing/2016/5/10/chartex" xmlns:cx5="http://schemas.microsoft.com/office/drawing/2016/5/11/chartex" xmlns:mc="http://schemas.openxmlformats.org/markup-compatibility/2006" xmlns:o="urn:schemas-microsoft-com:office:office" xmlns:r="http://schemas.openxmlformats.org/officeDocument/2006/relationships" xmlns:m="http://schemas.openxmlformats.org/officeDocument/2006/math" xmlns:v="urn:schemas-microsoft-com:vml" xmlns:wp14="http://schemas.microsoft.com/office/word/2010/wordprocessingDrawing" xmlns:wp="http://schemas.openxmlformats.org/drawingml/2006/wordprocessingDrawing" xmlns:w10="urn:schemas-microsoft-com:office:word" xmlns:w="http://schemas.openxmlformats.org/wordprocessingml/2006/main" xmlns:w14="http://schemas.microsoft.com/office/word/2010/wordml" xmlns:w15="http://schemas.microsoft.com/office/word/2012/wordml" xmlns:w16se="http://schemas.microsoft.com/office/word/2015/wordml/symex" xmlns:wpg="http://schemas.microsoft.com/office/word/2010/wordprocessingGroup" xmlns:wpi="http://schemas.microsoft.com/office/word/2010/wordprocessingInk" xmlns:wne="http://schemas.microsoft.com/office/word/2006/wordml" xmlns:wps="http://schemas.microsoft.com/office/word/2010/wordprocessingShape" mc:Ignorable="w14 w15 w16se wp14">
+<w:ftr xmlns:wpc="http://schemas.microsoft.com/office/word/2010/wordprocessingCanvas" xmlns:cx="http://schemas.microsoft.com/office/drawing/2014/chartex" xmlns:cx1="http://schemas.microsoft.com/office/drawing/2015/9/8/chartex" xmlns:cx2="http://schemas.microsoft.com/office/drawing/2015/10/21/chartex" xmlns:cx3="http://schemas.microsoft.com/office/drawing/2016/5/9/chartex" xmlns:cx4="http://schemas.microsoft.com/office/drawing/2016/5/10/chartex" xmlns:cx5="http://schemas.microsoft.com/office/drawing/2016/5/11/chartex" xmlns:cx6="http://schemas.microsoft.com/office/drawing/2016/5/12/chartex" xmlns:cx7="http://schemas.microsoft.com/office/drawing/2016/5/13/chartex" xmlns:cx8="http://schemas.microsoft.com/office/drawing/2016/5/14/chartex" xmlns:mc="http://schemas.openxmlformats.org/markup-compatibility/2006" xmlns:o="urn:schemas-microsoft-com:office:office" xmlns:r="http://schemas.openxmlformats.org/officeDocument/2006/relationships" xmlns:m="http://schemas.openxmlformats.org/officeDocument/2006/math" xmlns:v="urn:schemas-microsoft-com:vml" xmlns:wp14="http://schemas.microsoft.com/office/word/2010/wordprocessingDrawing" xmlns:wp="http://schemas.openxmlformats.org/drawingml/2006/wordprocessingDrawing" xmlns:w10="urn:schemas-microsoft-com:office:word" xmlns:w="http://schemas.openxmlformats.org/wordprocessingml/2006/main" xmlns:w14="http://schemas.microsoft.com/office/word/2010/wordml" xmlns:w15="http://schemas.microsoft.com/office/word/2012/wordml" xmlns:w16se="http://schemas.microsoft.com/office/word/2015/wordml/symex" xmlns:wpg="http://schemas.microsoft.com/office/word/2010/wordprocessingGroup" xmlns:wpi="http://schemas.microsoft.com/office/word/2010/wordprocessingInk" xmlns:wne="http://schemas.microsoft.com/office/word/2006/wordml" xmlns:wps="http://schemas.microsoft.com/office/word/2010/wordprocessingShape" mc:Ignorable="w14 w15 w16se wp14">
   <w:p>
     <w:pPr>
       <w:pStyle w:val="Sidfot"/>
@@ -10727,6 +10743,7 @@
       <w:rPr>
         <w:noProof/>
         <w:sz w:val="2"/>
+        <w:lang w:eastAsia="ja-JP"/>
       </w:rPr>
       <mc:AlternateContent>
         <mc:Choice Requires="wps">
@@ -10854,6 +10871,7 @@
       <w:rPr>
         <w:noProof/>
         <w:sz w:val="2"/>
+        <w:lang w:eastAsia="ja-JP"/>
       </w:rPr>
       <mc:AlternateContent>
         <mc:Choice Requires="wps">
@@ -11191,7 +11209,7 @@
             <w:rPr>
               <w:noProof/>
             </w:rPr>
-            <w:t>1</w:t>
+            <w:t>5</w:t>
           </w:r>
           <w:r>
             <w:fldChar w:fldCharType="end"/>
@@ -11199,27 +11217,14 @@
           <w:r>
             <w:t xml:space="preserve"> (</w:t>
           </w:r>
-          <w:r>
-            <w:fldChar w:fldCharType="begin"/>
-          </w:r>
-          <w:r>
-            <w:instrText xml:space="preserve"> NUMPAGES </w:instrText>
-          </w:r>
-          <w:r>
-            <w:fldChar w:fldCharType="separate"/>
-          </w:r>
-          <w:r>
-            <w:rPr>
-              <w:noProof/>
-            </w:rPr>
-            <w:t>18</w:t>
-          </w:r>
-          <w:r>
-            <w:rPr>
-              <w:noProof/>
-            </w:rPr>
-            <w:fldChar w:fldCharType="end"/>
-          </w:r>
+          <w:fldSimple w:instr=" NUMPAGES ">
+            <w:r>
+              <w:rPr>
+                <w:noProof/>
+              </w:rPr>
+              <w:t>18</w:t>
+            </w:r>
+          </w:fldSimple>
           <w:r>
             <w:t>)</w:t>
           </w:r>
@@ -11238,11 +11243,11 @@
           <w:pPr>
             <w:pStyle w:val="zSidfotAdress1fet"/>
           </w:pPr>
-          <w:bookmarkStart w:id="8" w:name="swPersonal_CompanyName"/>
+          <w:bookmarkStart w:id="7" w:name="swPersonal_CompanyName"/>
           <w:r>
             <w:t>Sweco Position AB</w:t>
           </w:r>
-          <w:bookmarkEnd w:id="8"/>
+          <w:bookmarkEnd w:id="7"/>
         </w:p>
       </w:tc>
       <w:tc>
@@ -11278,6 +11283,7 @@
       <w:rPr>
         <w:noProof/>
         <w:sz w:val="2"/>
+        <w:lang w:eastAsia="ja-JP"/>
       </w:rPr>
       <mc:AlternateContent>
         <mc:Choice Requires="wpg">
@@ -11418,7 +11424,7 @@
 </file>
 
 <file path=word/footnotes.xml><?xml version="1.0" encoding="utf-8"?>
-<w:footnotes xmlns:wpc="http://schemas.microsoft.com/office/word/2010/wordprocessingCanvas" xmlns:cx="http://schemas.microsoft.com/office/drawing/2014/chartex" xmlns:cx1="http://schemas.microsoft.com/office/drawing/2015/9/8/chartex" xmlns:cx2="http://schemas.microsoft.com/office/drawing/2015/10/21/chartex" xmlns:cx3="http://schemas.microsoft.com/office/drawing/2016/5/9/chartex" xmlns:cx4="http://schemas.microsoft.com/office/drawing/2016/5/10/chartex" xmlns:cx5="http://schemas.microsoft.com/office/drawing/2016/5/11/chartex" xmlns:mc="http://schemas.openxmlformats.org/markup-compatibility/2006" xmlns:o="urn:schemas-microsoft-com:office:office" xmlns:r="http://schemas.openxmlformats.org/officeDocument/2006/relationships" xmlns:m="http://schemas.openxmlformats.org/officeDocument/2006/math" xmlns:v="urn:schemas-microsoft-com:vml" xmlns:wp14="http://schemas.microsoft.com/office/word/2010/wordprocessingDrawing" xmlns:wp="http://schemas.openxmlformats.org/drawingml/2006/wordprocessingDrawing" xmlns:w10="urn:schemas-microsoft-com:office:word" xmlns:w="http://schemas.openxmlformats.org/wordprocessingml/2006/main" xmlns:w14="http://schemas.microsoft.com/office/word/2010/wordml" xmlns:w15="http://schemas.microsoft.com/office/word/2012/wordml" xmlns:w16se="http://schemas.microsoft.com/office/word/2015/wordml/symex" xmlns:wpg="http://schemas.microsoft.com/office/word/2010/wordprocessingGroup" xmlns:wpi="http://schemas.microsoft.com/office/word/2010/wordprocessingInk" xmlns:wne="http://schemas.microsoft.com/office/word/2006/wordml" xmlns:wps="http://schemas.microsoft.com/office/word/2010/wordprocessingShape" mc:Ignorable="w14 w15 w16se wp14">
+<w:footnotes xmlns:wpc="http://schemas.microsoft.com/office/word/2010/wordprocessingCanvas" xmlns:cx="http://schemas.microsoft.com/office/drawing/2014/chartex" xmlns:cx1="http://schemas.microsoft.com/office/drawing/2015/9/8/chartex" xmlns:cx2="http://schemas.microsoft.com/office/drawing/2015/10/21/chartex" xmlns:cx3="http://schemas.microsoft.com/office/drawing/2016/5/9/chartex" xmlns:cx4="http://schemas.microsoft.com/office/drawing/2016/5/10/chartex" xmlns:cx5="http://schemas.microsoft.com/office/drawing/2016/5/11/chartex" xmlns:cx6="http://schemas.microsoft.com/office/drawing/2016/5/12/chartex" xmlns:cx7="http://schemas.microsoft.com/office/drawing/2016/5/13/chartex" xmlns:cx8="http://schemas.microsoft.com/office/drawing/2016/5/14/chartex" xmlns:mc="http://schemas.openxmlformats.org/markup-compatibility/2006" xmlns:o="urn:schemas-microsoft-com:office:office" xmlns:r="http://schemas.openxmlformats.org/officeDocument/2006/relationships" xmlns:m="http://schemas.openxmlformats.org/officeDocument/2006/math" xmlns:v="urn:schemas-microsoft-com:vml" xmlns:wp14="http://schemas.microsoft.com/office/word/2010/wordprocessingDrawing" xmlns:wp="http://schemas.openxmlformats.org/drawingml/2006/wordprocessingDrawing" xmlns:w10="urn:schemas-microsoft-com:office:word" xmlns:w="http://schemas.openxmlformats.org/wordprocessingml/2006/main" xmlns:w14="http://schemas.microsoft.com/office/word/2010/wordml" xmlns:w15="http://schemas.microsoft.com/office/word/2012/wordml" xmlns:w16se="http://schemas.microsoft.com/office/word/2015/wordml/symex" xmlns:wpg="http://schemas.microsoft.com/office/word/2010/wordprocessingGroup" xmlns:wpi="http://schemas.microsoft.com/office/word/2010/wordprocessingInk" xmlns:wne="http://schemas.microsoft.com/office/word/2006/wordml" xmlns:wps="http://schemas.microsoft.com/office/word/2010/wordprocessingShape" mc:Ignorable="w14 w15 w16se wp14">
   <w:footnote w:type="separator" w:id="-1">
     <w:p>
       <w:r>
@@ -11532,7 +11538,7 @@
 </file>
 
 <file path=word/header1.xml><?xml version="1.0" encoding="utf-8"?>
-<w:hdr xmlns:wpc="http://schemas.microsoft.com/office/word/2010/wordprocessingCanvas" xmlns:cx="http://schemas.microsoft.com/office/drawing/2014/chartex" xmlns:cx1="http://schemas.microsoft.com/office/drawing/2015/9/8/chartex" xmlns:cx2="http://schemas.microsoft.com/office/drawing/2015/10/21/chartex" xmlns:cx3="http://schemas.microsoft.com/office/drawing/2016/5/9/chartex" xmlns:cx4="http://schemas.microsoft.com/office/drawing/2016/5/10/chartex" xmlns:cx5="http://schemas.microsoft.com/office/drawing/2016/5/11/chartex" xmlns:mc="http://schemas.openxmlformats.org/markup-compatibility/2006" xmlns:o="urn:schemas-microsoft-com:office:office" xmlns:r="http://schemas.openxmlformats.org/officeDocument/2006/relationships" xmlns:m="http://schemas.openxmlformats.org/officeDocument/2006/math" xmlns:v="urn:schemas-microsoft-com:vml" xmlns:wp14="http://schemas.microsoft.com/office/word/2010/wordprocessingDrawing" xmlns:wp="http://schemas.openxmlformats.org/drawingml/2006/wordprocessingDrawing" xmlns:w10="urn:schemas-microsoft-com:office:word" xmlns:w="http://schemas.openxmlformats.org/wordprocessingml/2006/main" xmlns:w14="http://schemas.microsoft.com/office/word/2010/wordml" xmlns:w15="http://schemas.microsoft.com/office/word/2012/wordml" xmlns:w16se="http://schemas.microsoft.com/office/word/2015/wordml/symex" xmlns:wpg="http://schemas.microsoft.com/office/word/2010/wordprocessingGroup" xmlns:wpi="http://schemas.microsoft.com/office/word/2010/wordprocessingInk" xmlns:wne="http://schemas.microsoft.com/office/word/2006/wordml" xmlns:wps="http://schemas.microsoft.com/office/word/2010/wordprocessingShape" mc:Ignorable="w14 w15 w16se wp14">
+<w:hdr xmlns:wpc="http://schemas.microsoft.com/office/word/2010/wordprocessingCanvas" xmlns:cx="http://schemas.microsoft.com/office/drawing/2014/chartex" xmlns:cx1="http://schemas.microsoft.com/office/drawing/2015/9/8/chartex" xmlns:cx2="http://schemas.microsoft.com/office/drawing/2015/10/21/chartex" xmlns:cx3="http://schemas.microsoft.com/office/drawing/2016/5/9/chartex" xmlns:cx4="http://schemas.microsoft.com/office/drawing/2016/5/10/chartex" xmlns:cx5="http://schemas.microsoft.com/office/drawing/2016/5/11/chartex" xmlns:cx6="http://schemas.microsoft.com/office/drawing/2016/5/12/chartex" xmlns:cx7="http://schemas.microsoft.com/office/drawing/2016/5/13/chartex" xmlns:cx8="http://schemas.microsoft.com/office/drawing/2016/5/14/chartex" xmlns:mc="http://schemas.openxmlformats.org/markup-compatibility/2006" xmlns:o="urn:schemas-microsoft-com:office:office" xmlns:r="http://schemas.openxmlformats.org/officeDocument/2006/relationships" xmlns:m="http://schemas.openxmlformats.org/officeDocument/2006/math" xmlns:v="urn:schemas-microsoft-com:vml" xmlns:wp14="http://schemas.microsoft.com/office/word/2010/wordprocessingDrawing" xmlns:wp="http://schemas.openxmlformats.org/drawingml/2006/wordprocessingDrawing" xmlns:w10="urn:schemas-microsoft-com:office:word" xmlns:w="http://schemas.openxmlformats.org/wordprocessingml/2006/main" xmlns:w14="http://schemas.microsoft.com/office/word/2010/wordml" xmlns:w15="http://schemas.microsoft.com/office/word/2012/wordml" xmlns:w16se="http://schemas.microsoft.com/office/word/2015/wordml/symex" xmlns:wpg="http://schemas.microsoft.com/office/word/2010/wordprocessingGroup" xmlns:wpi="http://schemas.microsoft.com/office/word/2010/wordprocessingInk" xmlns:wne="http://schemas.microsoft.com/office/word/2006/wordml" xmlns:wps="http://schemas.microsoft.com/office/word/2010/wordprocessingShape" mc:Ignorable="w14 w15 w16se wp14">
   <w:tbl>
     <w:tblPr>
       <w:tblW w:w="8533" w:type="dxa"/>
@@ -11561,10 +11567,11 @@
           <w:pPr>
             <w:spacing w:after="173"/>
           </w:pPr>
-          <w:bookmarkStart w:id="4" w:name="Logo_SwecoL"/>
+          <w:bookmarkStart w:id="3" w:name="Logo_SwecoL"/>
           <w:r>
             <w:rPr>
               <w:noProof/>
+              <w:lang w:eastAsia="ja-JP"/>
             </w:rPr>
             <w:drawing>
               <wp:inline distT="0" distB="0" distL="0" distR="0" wp14:anchorId="0D48B030" wp14:editId="389BC721">
@@ -11606,7 +11613,7 @@
               </wp:inline>
             </w:drawing>
           </w:r>
-          <w:bookmarkEnd w:id="4"/>
+          <w:bookmarkEnd w:id="3"/>
         </w:p>
       </w:tc>
       <w:tc>
@@ -11620,11 +11627,11 @@
             <w:spacing w:after="173"/>
             <w:jc w:val="right"/>
           </w:pPr>
-          <w:bookmarkStart w:id="5" w:name="Logo_DBR"/>
+          <w:bookmarkStart w:id="4" w:name="Logo_DBR"/>
           <w:r>
             <w:t xml:space="preserve"> </w:t>
           </w:r>
-          <w:bookmarkEnd w:id="5"/>
+          <w:bookmarkEnd w:id="4"/>
         </w:p>
       </w:tc>
     </w:tr>
@@ -11666,7 +11673,7 @@
 </file>
 
 <file path=word/header2.xml><?xml version="1.0" encoding="utf-8"?>
-<w:hdr xmlns:wpc="http://schemas.microsoft.com/office/word/2010/wordprocessingCanvas" xmlns:cx="http://schemas.microsoft.com/office/drawing/2014/chartex" xmlns:cx1="http://schemas.microsoft.com/office/drawing/2015/9/8/chartex" xmlns:cx2="http://schemas.microsoft.com/office/drawing/2015/10/21/chartex" xmlns:cx3="http://schemas.microsoft.com/office/drawing/2016/5/9/chartex" xmlns:cx4="http://schemas.microsoft.com/office/drawing/2016/5/10/chartex" xmlns:cx5="http://schemas.microsoft.com/office/drawing/2016/5/11/chartex" xmlns:mc="http://schemas.openxmlformats.org/markup-compatibility/2006" xmlns:o="urn:schemas-microsoft-com:office:office" xmlns:r="http://schemas.openxmlformats.org/officeDocument/2006/relationships" xmlns:m="http://schemas.openxmlformats.org/officeDocument/2006/math" xmlns:v="urn:schemas-microsoft-com:vml" xmlns:wp14="http://schemas.microsoft.com/office/word/2010/wordprocessingDrawing" xmlns:wp="http://schemas.openxmlformats.org/drawingml/2006/wordprocessingDrawing" xmlns:w10="urn:schemas-microsoft-com:office:word" xmlns:w="http://schemas.openxmlformats.org/wordprocessingml/2006/main" xmlns:w14="http://schemas.microsoft.com/office/word/2010/wordml" xmlns:w15="http://schemas.microsoft.com/office/word/2012/wordml" xmlns:w16se="http://schemas.microsoft.com/office/word/2015/wordml/symex" xmlns:wpg="http://schemas.microsoft.com/office/word/2010/wordprocessingGroup" xmlns:wpi="http://schemas.microsoft.com/office/word/2010/wordprocessingInk" xmlns:wne="http://schemas.microsoft.com/office/word/2006/wordml" xmlns:wps="http://schemas.microsoft.com/office/word/2010/wordprocessingShape" mc:Ignorable="w14 w15 w16se wp14">
+<w:hdr xmlns:wpc="http://schemas.microsoft.com/office/word/2010/wordprocessingCanvas" xmlns:cx="http://schemas.microsoft.com/office/drawing/2014/chartex" xmlns:cx1="http://schemas.microsoft.com/office/drawing/2015/9/8/chartex" xmlns:cx2="http://schemas.microsoft.com/office/drawing/2015/10/21/chartex" xmlns:cx3="http://schemas.microsoft.com/office/drawing/2016/5/9/chartex" xmlns:cx4="http://schemas.microsoft.com/office/drawing/2016/5/10/chartex" xmlns:cx5="http://schemas.microsoft.com/office/drawing/2016/5/11/chartex" xmlns:cx6="http://schemas.microsoft.com/office/drawing/2016/5/12/chartex" xmlns:cx7="http://schemas.microsoft.com/office/drawing/2016/5/13/chartex" xmlns:cx8="http://schemas.microsoft.com/office/drawing/2016/5/14/chartex" xmlns:mc="http://schemas.openxmlformats.org/markup-compatibility/2006" xmlns:o="urn:schemas-microsoft-com:office:office" xmlns:r="http://schemas.openxmlformats.org/officeDocument/2006/relationships" xmlns:m="http://schemas.openxmlformats.org/officeDocument/2006/math" xmlns:v="urn:schemas-microsoft-com:vml" xmlns:wp14="http://schemas.microsoft.com/office/word/2010/wordprocessingDrawing" xmlns:wp="http://schemas.openxmlformats.org/drawingml/2006/wordprocessingDrawing" xmlns:w10="urn:schemas-microsoft-com:office:word" xmlns:w="http://schemas.openxmlformats.org/wordprocessingml/2006/main" xmlns:w14="http://schemas.microsoft.com/office/word/2010/wordml" xmlns:w15="http://schemas.microsoft.com/office/word/2012/wordml" xmlns:w16se="http://schemas.microsoft.com/office/word/2015/wordml/symex" xmlns:wpg="http://schemas.microsoft.com/office/word/2010/wordprocessingGroup" xmlns:wpi="http://schemas.microsoft.com/office/word/2010/wordprocessingInk" xmlns:wne="http://schemas.microsoft.com/office/word/2006/wordml" xmlns:wps="http://schemas.microsoft.com/office/word/2010/wordprocessingShape" mc:Ignorable="w14 w15 w16se wp14">
   <w:tbl>
     <w:tblPr>
       <w:tblW w:w="8533" w:type="dxa"/>
@@ -11695,11 +11702,11 @@
           <w:pPr>
             <w:pStyle w:val="BrandingFormat"/>
           </w:pPr>
-          <w:bookmarkStart w:id="6" w:name="Logo_DBL"/>
+          <w:bookmarkStart w:id="5" w:name="Logo_DBL"/>
           <w:r>
             <w:t xml:space="preserve"> </w:t>
           </w:r>
-          <w:bookmarkEnd w:id="6"/>
+          <w:bookmarkEnd w:id="5"/>
         </w:p>
       </w:tc>
       <w:tc>
@@ -11713,10 +11720,11 @@
             <w:spacing w:after="173"/>
             <w:jc w:val="right"/>
           </w:pPr>
-          <w:bookmarkStart w:id="7" w:name="Logo_SwecoR"/>
+          <w:bookmarkStart w:id="6" w:name="Logo_SwecoR"/>
           <w:r>
             <w:rPr>
               <w:noProof/>
+              <w:lang w:eastAsia="ja-JP"/>
             </w:rPr>
             <w:drawing>
               <wp:inline distT="0" distB="0" distL="0" distR="0" wp14:anchorId="64603DC8" wp14:editId="5B2F11AC">
@@ -11758,7 +11766,7 @@
               </wp:inline>
             </w:drawing>
           </w:r>
-          <w:bookmarkEnd w:id="7"/>
+          <w:bookmarkEnd w:id="6"/>
         </w:p>
       </w:tc>
     </w:tr>
@@ -11799,7 +11807,7 @@
 </file>
 
 <file path=word/header3.xml><?xml version="1.0" encoding="utf-8"?>
-<w:hdr xmlns:wpc="http://schemas.microsoft.com/office/word/2010/wordprocessingCanvas" xmlns:cx="http://schemas.microsoft.com/office/drawing/2014/chartex" xmlns:cx1="http://schemas.microsoft.com/office/drawing/2015/9/8/chartex" xmlns:cx2="http://schemas.microsoft.com/office/drawing/2015/10/21/chartex" xmlns:cx3="http://schemas.microsoft.com/office/drawing/2016/5/9/chartex" xmlns:cx4="http://schemas.microsoft.com/office/drawing/2016/5/10/chartex" xmlns:cx5="http://schemas.microsoft.com/office/drawing/2016/5/11/chartex" xmlns:mc="http://schemas.openxmlformats.org/markup-compatibility/2006" xmlns:o="urn:schemas-microsoft-com:office:office" xmlns:r="http://schemas.openxmlformats.org/officeDocument/2006/relationships" xmlns:m="http://schemas.openxmlformats.org/officeDocument/2006/math" xmlns:v="urn:schemas-microsoft-com:vml" xmlns:wp14="http://schemas.microsoft.com/office/word/2010/wordprocessingDrawing" xmlns:wp="http://schemas.openxmlformats.org/drawingml/2006/wordprocessingDrawing" xmlns:w10="urn:schemas-microsoft-com:office:word" xmlns:w="http://schemas.openxmlformats.org/wordprocessingml/2006/main" xmlns:w14="http://schemas.microsoft.com/office/word/2010/wordml" xmlns:w15="http://schemas.microsoft.com/office/word/2012/wordml" xmlns:w16se="http://schemas.microsoft.com/office/word/2015/wordml/symex" xmlns:wpg="http://schemas.microsoft.com/office/word/2010/wordprocessingGroup" xmlns:wpi="http://schemas.microsoft.com/office/word/2010/wordprocessingInk" xmlns:wne="http://schemas.microsoft.com/office/word/2006/wordml" xmlns:wps="http://schemas.microsoft.com/office/word/2010/wordprocessingShape" mc:Ignorable="w14 w15 w16se wp14">
+<w:hdr xmlns:wpc="http://schemas.microsoft.com/office/word/2010/wordprocessingCanvas" xmlns:cx="http://schemas.microsoft.com/office/drawing/2014/chartex" xmlns:cx1="http://schemas.microsoft.com/office/drawing/2015/9/8/chartex" xmlns:cx2="http://schemas.microsoft.com/office/drawing/2015/10/21/chartex" xmlns:cx3="http://schemas.microsoft.com/office/drawing/2016/5/9/chartex" xmlns:cx4="http://schemas.microsoft.com/office/drawing/2016/5/10/chartex" xmlns:cx5="http://schemas.microsoft.com/office/drawing/2016/5/11/chartex" xmlns:cx6="http://schemas.microsoft.com/office/drawing/2016/5/12/chartex" xmlns:cx7="http://schemas.microsoft.com/office/drawing/2016/5/13/chartex" xmlns:cx8="http://schemas.microsoft.com/office/drawing/2016/5/14/chartex" xmlns:mc="http://schemas.openxmlformats.org/markup-compatibility/2006" xmlns:o="urn:schemas-microsoft-com:office:office" xmlns:r="http://schemas.openxmlformats.org/officeDocument/2006/relationships" xmlns:m="http://schemas.openxmlformats.org/officeDocument/2006/math" xmlns:v="urn:schemas-microsoft-com:vml" xmlns:wp14="http://schemas.microsoft.com/office/word/2010/wordprocessingDrawing" xmlns:wp="http://schemas.openxmlformats.org/drawingml/2006/wordprocessingDrawing" xmlns:w10="urn:schemas-microsoft-com:office:word" xmlns:w="http://schemas.openxmlformats.org/wordprocessingml/2006/main" xmlns:w14="http://schemas.microsoft.com/office/word/2010/wordml" xmlns:w15="http://schemas.microsoft.com/office/word/2012/wordml" xmlns:w16se="http://schemas.microsoft.com/office/word/2015/wordml/symex" xmlns:wpg="http://schemas.microsoft.com/office/word/2010/wordprocessingGroup" xmlns:wpi="http://schemas.microsoft.com/office/word/2010/wordprocessingInk" xmlns:wne="http://schemas.microsoft.com/office/word/2006/wordml" xmlns:wps="http://schemas.microsoft.com/office/word/2010/wordprocessingShape" mc:Ignorable="w14 w15 w16se wp14">
   <w:p>
     <w:pPr>
       <w:pStyle w:val="Sidfot"/>
@@ -11820,7 +11828,7 @@
 </file>
 
 <file path=word/numbering.xml><?xml version="1.0" encoding="utf-8"?>
-<w:numbering xmlns:wpc="http://schemas.microsoft.com/office/word/2010/wordprocessingCanvas" xmlns:cx="http://schemas.microsoft.com/office/drawing/2014/chartex" xmlns:cx1="http://schemas.microsoft.com/office/drawing/2015/9/8/chartex" xmlns:cx2="http://schemas.microsoft.com/office/drawing/2015/10/21/chartex" xmlns:cx3="http://schemas.microsoft.com/office/drawing/2016/5/9/chartex" xmlns:cx4="http://schemas.microsoft.com/office/drawing/2016/5/10/chartex" xmlns:cx5="http://schemas.microsoft.com/office/drawing/2016/5/11/chartex" xmlns:mc="http://schemas.openxmlformats.org/markup-compatibility/2006" xmlns:o="urn:schemas-microsoft-com:office:office" xmlns:r="http://schemas.openxmlformats.org/officeDocument/2006/relationships" xmlns:m="http://schemas.openxmlformats.org/officeDocument/2006/math" xmlns:v="urn:schemas-microsoft-com:vml" xmlns:wp14="http://schemas.microsoft.com/office/word/2010/wordprocessingDrawing" xmlns:wp="http://schemas.openxmlformats.org/drawingml/2006/wordprocessingDrawing" xmlns:w10="urn:schemas-microsoft-com:office:word" xmlns:w="http://schemas.openxmlformats.org/wordprocessingml/2006/main" xmlns:w14="http://schemas.microsoft.com/office/word/2010/wordml" xmlns:w15="http://schemas.microsoft.com/office/word/2012/wordml" xmlns:w16se="http://schemas.microsoft.com/office/word/2015/wordml/symex" xmlns:wpg="http://schemas.microsoft.com/office/word/2010/wordprocessingGroup" xmlns:wpi="http://schemas.microsoft.com/office/word/2010/wordprocessingInk" xmlns:wne="http://schemas.microsoft.com/office/word/2006/wordml" xmlns:wps="http://schemas.microsoft.com/office/word/2010/wordprocessingShape" mc:Ignorable="w14 w15 w16se wp14">
+<w:numbering xmlns:wpc="http://schemas.microsoft.com/office/word/2010/wordprocessingCanvas" xmlns:cx="http://schemas.microsoft.com/office/drawing/2014/chartex" xmlns:cx1="http://schemas.microsoft.com/office/drawing/2015/9/8/chartex" xmlns:cx2="http://schemas.microsoft.com/office/drawing/2015/10/21/chartex" xmlns:cx3="http://schemas.microsoft.com/office/drawing/2016/5/9/chartex" xmlns:cx4="http://schemas.microsoft.com/office/drawing/2016/5/10/chartex" xmlns:cx5="http://schemas.microsoft.com/office/drawing/2016/5/11/chartex" xmlns:cx6="http://schemas.microsoft.com/office/drawing/2016/5/12/chartex" xmlns:cx7="http://schemas.microsoft.com/office/drawing/2016/5/13/chartex" xmlns:cx8="http://schemas.microsoft.com/office/drawing/2016/5/14/chartex" xmlns:mc="http://schemas.openxmlformats.org/markup-compatibility/2006" xmlns:o="urn:schemas-microsoft-com:office:office" xmlns:r="http://schemas.openxmlformats.org/officeDocument/2006/relationships" xmlns:m="http://schemas.openxmlformats.org/officeDocument/2006/math" xmlns:v="urn:schemas-microsoft-com:vml" xmlns:wp14="http://schemas.microsoft.com/office/word/2010/wordprocessingDrawing" xmlns:wp="http://schemas.openxmlformats.org/drawingml/2006/wordprocessingDrawing" xmlns:w10="urn:schemas-microsoft-com:office:word" xmlns:w="http://schemas.openxmlformats.org/wordprocessingml/2006/main" xmlns:w14="http://schemas.microsoft.com/office/word/2010/wordml" xmlns:w15="http://schemas.microsoft.com/office/word/2012/wordml" xmlns:w16se="http://schemas.microsoft.com/office/word/2015/wordml/symex" xmlns:wpg="http://schemas.microsoft.com/office/word/2010/wordprocessingGroup" xmlns:wpi="http://schemas.microsoft.com/office/word/2010/wordprocessingInk" xmlns:wne="http://schemas.microsoft.com/office/word/2006/wordml" xmlns:wps="http://schemas.microsoft.com/office/word/2010/wordprocessingShape" mc:Ignorable="w14 w15 w16se wp14">
   <w:abstractNum w:abstractNumId="0" w15:restartNumberingAfterBreak="0">
     <w:nsid w:val="0E4B7C4A"/>
     <w:multiLevelType w:val="singleLevel"/>
@@ -12414,6 +12422,7 @@
     <w:lsdException w:name="HTML Sample" w:semiHidden="1" w:unhideWhenUsed="1"/>
     <w:lsdException w:name="HTML Typewriter" w:semiHidden="1" w:unhideWhenUsed="1"/>
     <w:lsdException w:name="HTML Variable" w:semiHidden="1" w:unhideWhenUsed="1"/>
+    <w:lsdException w:name="Normal Table" w:semiHidden="1" w:unhideWhenUsed="1"/>
     <w:lsdException w:name="annotation subject" w:semiHidden="1" w:unhideWhenUsed="1"/>
     <w:lsdException w:name="No List" w:semiHidden="1" w:unhideWhenUsed="1"/>
     <w:lsdException w:name="Outline List 1" w:semiHidden="1" w:unhideWhenUsed="1"/>
@@ -12458,6 +12467,7 @@
     <w:lsdException w:name="Table Professional" w:semiHidden="1" w:unhideWhenUsed="1"/>
     <w:lsdException w:name="Table Subtle 1" w:semiHidden="1" w:unhideWhenUsed="1"/>
     <w:lsdException w:name="Table Subtle 2" w:semiHidden="1" w:unhideWhenUsed="1"/>
+    <w:lsdException w:name="Table Web 1" w:semiHidden="1" w:unhideWhenUsed="1"/>
     <w:lsdException w:name="Table Web 2" w:semiHidden="1" w:unhideWhenUsed="1"/>
     <w:lsdException w:name="Table Web 3" w:semiHidden="1" w:unhideWhenUsed="1"/>
     <w:lsdException w:name="Balloon Text" w:semiHidden="1" w:unhideWhenUsed="1"/>
@@ -13178,13 +13188,13 @@
       <w:sz w:val="10"/>
     </w:rPr>
   </w:style>
-  <w:style w:type="paragraph" w:styleId="Slutkommentar">
+  <w:style w:type="paragraph" w:styleId="Slutnotstext">
     <w:name w:val="endnote text"/>
     <w:basedOn w:val="Normal"/>
     <w:semiHidden/>
     <w:rsid w:val="005F6A00"/>
   </w:style>
-  <w:style w:type="character" w:styleId="Slutkommentarsreferens">
+  <w:style w:type="character" w:styleId="Slutnotsreferens">
     <w:name w:val="endnote reference"/>
     <w:semiHidden/>
     <w:rsid w:val="005F6A00"/>
@@ -13840,7 +13850,7 @@
 </file>
 
 <file path=customXml/itemProps1.xml><?xml version="1.0" encoding="utf-8"?>
-<ds:datastoreItem xmlns:ds="http://schemas.openxmlformats.org/officeDocument/2006/customXml" ds:itemID="{C5180384-A1EB-488C-B873-0B90F1F9D76C}">
+<ds:datastoreItem xmlns:ds="http://schemas.openxmlformats.org/officeDocument/2006/customXml" ds:itemID="{04393E91-013A-43B3-8DD2-B0DE2EE16172}">
   <ds:schemaRefs>
     <ds:schemaRef ds:uri="http://schemas.openxmlformats.org/officeDocument/2006/bibliography"/>
   </ds:schemaRefs>

</xml_diff>

<commit_message>
Uppdaterat dokumentation och tagit bort kommentarer
</commit_message>
<xml_diff>
--- a/dokumentation/Systemdokumentation HAJK2 .docx
+++ b/dokumentation/Systemdokumentation HAJK2 .docx
@@ -1,6 +1,6 @@
 
 <file path=word/document.xml><?xml version="1.0" encoding="utf-8"?>
-<w:document xmlns:wpc="http://schemas.microsoft.com/office/word/2010/wordprocessingCanvas" xmlns:cx="http://schemas.microsoft.com/office/drawing/2014/chartex" xmlns:cx1="http://schemas.microsoft.com/office/drawing/2015/9/8/chartex" xmlns:cx2="http://schemas.microsoft.com/office/drawing/2015/10/21/chartex" xmlns:cx3="http://schemas.microsoft.com/office/drawing/2016/5/9/chartex" xmlns:cx4="http://schemas.microsoft.com/office/drawing/2016/5/10/chartex" xmlns:cx5="http://schemas.microsoft.com/office/drawing/2016/5/11/chartex" xmlns:cx6="http://schemas.microsoft.com/office/drawing/2016/5/12/chartex" xmlns:cx7="http://schemas.microsoft.com/office/drawing/2016/5/13/chartex" xmlns:cx8="http://schemas.microsoft.com/office/drawing/2016/5/14/chartex" xmlns:mc="http://schemas.openxmlformats.org/markup-compatibility/2006" xmlns:aink="http://schemas.microsoft.com/office/drawing/2016/ink" xmlns:am3d="http://schemas.microsoft.com/office/drawing/2017/model3d" xmlns:o="urn:schemas-microsoft-com:office:office" xmlns:r="http://schemas.openxmlformats.org/officeDocument/2006/relationships" xmlns:m="http://schemas.openxmlformats.org/officeDocument/2006/math" xmlns:v="urn:schemas-microsoft-com:vml" xmlns:wp14="http://schemas.microsoft.com/office/word/2010/wordprocessingDrawing" xmlns:wp="http://schemas.openxmlformats.org/drawingml/2006/wordprocessingDrawing" xmlns:w10="urn:schemas-microsoft-com:office:word" xmlns:w="http://schemas.openxmlformats.org/wordprocessingml/2006/main" xmlns:w14="http://schemas.microsoft.com/office/word/2010/wordml" xmlns:w15="http://schemas.microsoft.com/office/word/2012/wordml" xmlns:w16cid="http://schemas.microsoft.com/office/word/2016/wordml/cid" xmlns:w16se="http://schemas.microsoft.com/office/word/2015/wordml/symex" xmlns:wpg="http://schemas.microsoft.com/office/word/2010/wordprocessingGroup" xmlns:wpi="http://schemas.microsoft.com/office/word/2010/wordprocessingInk" xmlns:wne="http://schemas.microsoft.com/office/word/2006/wordml" xmlns:wps="http://schemas.microsoft.com/office/word/2010/wordprocessingShape" mc:Ignorable="w14 w15 w16se w16cid wp14">
+<w:document xmlns:wpc="http://schemas.microsoft.com/office/word/2010/wordprocessingCanvas" xmlns:cx="http://schemas.microsoft.com/office/drawing/2014/chartex" xmlns:cx1="http://schemas.microsoft.com/office/drawing/2015/9/8/chartex" xmlns:cx2="http://schemas.microsoft.com/office/drawing/2015/10/21/chartex" xmlns:cx3="http://schemas.microsoft.com/office/drawing/2016/5/9/chartex" xmlns:cx4="http://schemas.microsoft.com/office/drawing/2016/5/10/chartex" xmlns:cx5="http://schemas.microsoft.com/office/drawing/2016/5/11/chartex" xmlns:cx6="http://schemas.microsoft.com/office/drawing/2016/5/12/chartex" xmlns:cx7="http://schemas.microsoft.com/office/drawing/2016/5/13/chartex" xmlns:cx8="http://schemas.microsoft.com/office/drawing/2016/5/14/chartex" xmlns:mc="http://schemas.openxmlformats.org/markup-compatibility/2006" xmlns:o="urn:schemas-microsoft-com:office:office" xmlns:r="http://schemas.openxmlformats.org/officeDocument/2006/relationships" xmlns:m="http://schemas.openxmlformats.org/officeDocument/2006/math" xmlns:v="urn:schemas-microsoft-com:vml" xmlns:wp14="http://schemas.microsoft.com/office/word/2010/wordprocessingDrawing" xmlns:wp="http://schemas.openxmlformats.org/drawingml/2006/wordprocessingDrawing" xmlns:w10="urn:schemas-microsoft-com:office:word" xmlns:w="http://schemas.openxmlformats.org/wordprocessingml/2006/main" xmlns:w14="http://schemas.microsoft.com/office/word/2010/wordml" xmlns:w15="http://schemas.microsoft.com/office/word/2012/wordml" xmlns:w16se="http://schemas.microsoft.com/office/word/2015/wordml/symex" xmlns:wpg="http://schemas.microsoft.com/office/word/2010/wordprocessingGroup" xmlns:wpi="http://schemas.microsoft.com/office/word/2010/wordprocessingInk" xmlns:wne="http://schemas.microsoft.com/office/word/2006/wordml" xmlns:wps="http://schemas.microsoft.com/office/word/2010/wordprocessingShape" mc:Ignorable="w14 w15 w16se wp14">
   <w:body>
     <w:tbl>
       <w:tblPr>
@@ -1983,8 +1983,6 @@
       <w:r>
         <w:t>De parametrar man kan använda är:</w:t>
       </w:r>
-      <w:bookmarkStart w:id="5" w:name="_GoBack"/>
-      <w:bookmarkEnd w:id="5"/>
     </w:p>
     <w:tbl>
       <w:tblPr>
@@ -2413,6 +2411,51 @@
               <w:t xml:space="preserve"> används kommer x, y och z inte att användas.</w:t>
             </w:r>
           </w:p>
+          <w:p>
+            <w:pPr>
+              <w:tabs>
+                <w:tab w:val="clear" w:pos="0"/>
+                <w:tab w:val="clear" w:pos="567"/>
+                <w:tab w:val="clear" w:pos="1276"/>
+                <w:tab w:val="clear" w:pos="2552"/>
+                <w:tab w:val="clear" w:pos="3828"/>
+                <w:tab w:val="clear" w:pos="5103"/>
+                <w:tab w:val="clear" w:pos="6379"/>
+                <w:tab w:val="clear" w:pos="8364"/>
+              </w:tabs>
+            </w:pPr>
+          </w:p>
+          <w:p>
+            <w:pPr>
+              <w:tabs>
+                <w:tab w:val="clear" w:pos="0"/>
+                <w:tab w:val="clear" w:pos="567"/>
+                <w:tab w:val="clear" w:pos="1276"/>
+                <w:tab w:val="clear" w:pos="2552"/>
+                <w:tab w:val="clear" w:pos="3828"/>
+                <w:tab w:val="clear" w:pos="5103"/>
+                <w:tab w:val="clear" w:pos="6379"/>
+                <w:tab w:val="clear" w:pos="8364"/>
+              </w:tabs>
+            </w:pPr>
+            <w:r>
+              <w:t>OBS! Sökning via Query-parametrar fungerar endast om man har snabbsök aktiverat i kartan (</w:t>
+            </w:r>
+            <w:r>
+              <w:t>”</w:t>
+            </w:r>
+            <w:r>
+              <w:t>onMap</w:t>
+            </w:r>
+            <w:r>
+              <w:t>”</w:t>
+            </w:r>
+            <w:bookmarkStart w:id="5" w:name="_GoBack"/>
+            <w:bookmarkEnd w:id="5"/>
+            <w:r>
+              <w:t xml:space="preserve"> : true i konfigurationen).</w:t>
+            </w:r>
+          </w:p>
         </w:tc>
       </w:tr>
       <w:tr>
@@ -2595,11 +2638,11 @@
         </w:sectPr>
       </w:pPr>
     </w:p>
+    <w:bookmarkStart w:id="11" w:name="_Toc497307237"/>
     <w:p>
       <w:pPr>
         <w:pStyle w:val="Rubrik1"/>
       </w:pPr>
-      <w:bookmarkStart w:id="11" w:name="_Toc497307237"/>
       <w:r>
         <w:rPr>
           <w:noProof/>
@@ -4175,7 +4218,7 @@
               </wp:anchor>
             </w:drawing>
           </mc:Choice>
-          <mc:Fallback>
+          <mc:Fallback xmlns:w16cid="http://schemas.microsoft.com/office/word/2016/wordml/cid" xmlns:am3d="http://schemas.microsoft.com/office/drawing/2017/model3d" xmlns:aink="http://schemas.microsoft.com/office/drawing/2016/ink">
             <w:pict>
               <v:group w14:anchorId="7A85A0D5" id="Arbetsyta 15" o:spid="_x0000_s1026" editas="canvas" style="position:absolute;margin-left:718.4pt;margin-top:30.35pt;width:769.6pt;height:362.05pt;z-index:251658240;mso-position-horizontal:right;mso-position-horizontal-relative:margin" coordsize="97739,45980" o:gfxdata="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">
                 <v:shapetype id="_x0000_t75" coordsize="21600,21600" o:spt="75" o:preferrelative="t" path="m@4@5l@4@11@9@11@9@5xe" filled="f" stroked="f">
@@ -4876,6 +4919,7 @@
       </w:r>
       <w:bookmarkEnd w:id="11"/>
     </w:p>
+    <w:bookmarkStart w:id="12" w:name="_Toc497307238"/>
     <w:p>
       <w:pPr>
         <w:pStyle w:val="Rubrik1"/>
@@ -4886,7 +4930,6 @@
           <w:titlePg/>
         </w:sectPr>
       </w:pPr>
-      <w:bookmarkStart w:id="12" w:name="_Toc497307238"/>
       <w:r>
         <w:rPr>
           <w:noProof/>
@@ -7219,7 +7262,7 @@
               </wp:anchor>
             </w:drawing>
           </mc:Choice>
-          <mc:Fallback>
+          <mc:Fallback xmlns:w16cid="http://schemas.microsoft.com/office/word/2016/wordml/cid" xmlns:am3d="http://schemas.microsoft.com/office/drawing/2017/model3d" xmlns:aink="http://schemas.microsoft.com/office/drawing/2016/ink">
             <w:pict>
               <v:group w14:anchorId="1C11A01D" id="Arbetsyta 188" o:spid="_x0000_s1056" editas="canvas" style="position:absolute;margin-left:718.4pt;margin-top:30.35pt;width:769.6pt;height:362.05pt;z-index:251660288;mso-position-horizontal:right;mso-position-horizontal-relative:margin" coordsize="97739,45980" o:gfxdata="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">
                 <v:shape id="_x0000_s1057" type="#_x0000_t75" style="position:absolute;width:97739;height:45980;visibility:visible;mso-wrap-style:square">
@@ -11277,7 +11320,7 @@
 </file>
 
 <file path=word/endnotes.xml><?xml version="1.0" encoding="utf-8"?>
-<w:endnotes xmlns:wpc="http://schemas.microsoft.com/office/word/2010/wordprocessingCanvas" xmlns:cx="http://schemas.microsoft.com/office/drawing/2014/chartex" xmlns:cx1="http://schemas.microsoft.com/office/drawing/2015/9/8/chartex" xmlns:cx2="http://schemas.microsoft.com/office/drawing/2015/10/21/chartex" xmlns:cx3="http://schemas.microsoft.com/office/drawing/2016/5/9/chartex" xmlns:cx4="http://schemas.microsoft.com/office/drawing/2016/5/10/chartex" xmlns:cx5="http://schemas.microsoft.com/office/drawing/2016/5/11/chartex" xmlns:cx6="http://schemas.microsoft.com/office/drawing/2016/5/12/chartex" xmlns:cx7="http://schemas.microsoft.com/office/drawing/2016/5/13/chartex" xmlns:cx8="http://schemas.microsoft.com/office/drawing/2016/5/14/chartex" xmlns:mc="http://schemas.openxmlformats.org/markup-compatibility/2006" xmlns:aink="http://schemas.microsoft.com/office/drawing/2016/ink" xmlns:am3d="http://schemas.microsoft.com/office/drawing/2017/model3d" xmlns:o="urn:schemas-microsoft-com:office:office" xmlns:r="http://schemas.openxmlformats.org/officeDocument/2006/relationships" xmlns:m="http://schemas.openxmlformats.org/officeDocument/2006/math" xmlns:v="urn:schemas-microsoft-com:vml" xmlns:wp14="http://schemas.microsoft.com/office/word/2010/wordprocessingDrawing" xmlns:wp="http://schemas.openxmlformats.org/drawingml/2006/wordprocessingDrawing" xmlns:w10="urn:schemas-microsoft-com:office:word" xmlns:w="http://schemas.openxmlformats.org/wordprocessingml/2006/main" xmlns:w14="http://schemas.microsoft.com/office/word/2010/wordml" xmlns:w15="http://schemas.microsoft.com/office/word/2012/wordml" xmlns:w16cid="http://schemas.microsoft.com/office/word/2016/wordml/cid" xmlns:w16se="http://schemas.microsoft.com/office/word/2015/wordml/symex" xmlns:wpg="http://schemas.microsoft.com/office/word/2010/wordprocessingGroup" xmlns:wpi="http://schemas.microsoft.com/office/word/2010/wordprocessingInk" xmlns:wne="http://schemas.microsoft.com/office/word/2006/wordml" xmlns:wps="http://schemas.microsoft.com/office/word/2010/wordprocessingShape" mc:Ignorable="w14 w15 w16se w16cid wp14">
+<w:endnotes xmlns:wpc="http://schemas.microsoft.com/office/word/2010/wordprocessingCanvas" xmlns:cx="http://schemas.microsoft.com/office/drawing/2014/chartex" xmlns:cx1="http://schemas.microsoft.com/office/drawing/2015/9/8/chartex" xmlns:cx2="http://schemas.microsoft.com/office/drawing/2015/10/21/chartex" xmlns:cx3="http://schemas.microsoft.com/office/drawing/2016/5/9/chartex" xmlns:cx4="http://schemas.microsoft.com/office/drawing/2016/5/10/chartex" xmlns:cx5="http://schemas.microsoft.com/office/drawing/2016/5/11/chartex" xmlns:cx6="http://schemas.microsoft.com/office/drawing/2016/5/12/chartex" xmlns:cx7="http://schemas.microsoft.com/office/drawing/2016/5/13/chartex" xmlns:cx8="http://schemas.microsoft.com/office/drawing/2016/5/14/chartex" xmlns:mc="http://schemas.openxmlformats.org/markup-compatibility/2006" xmlns:o="urn:schemas-microsoft-com:office:office" xmlns:r="http://schemas.openxmlformats.org/officeDocument/2006/relationships" xmlns:m="http://schemas.openxmlformats.org/officeDocument/2006/math" xmlns:v="urn:schemas-microsoft-com:vml" xmlns:wp14="http://schemas.microsoft.com/office/word/2010/wordprocessingDrawing" xmlns:wp="http://schemas.openxmlformats.org/drawingml/2006/wordprocessingDrawing" xmlns:w10="urn:schemas-microsoft-com:office:word" xmlns:w="http://schemas.openxmlformats.org/wordprocessingml/2006/main" xmlns:w14="http://schemas.microsoft.com/office/word/2010/wordml" xmlns:w15="http://schemas.microsoft.com/office/word/2012/wordml" xmlns:w16se="http://schemas.microsoft.com/office/word/2015/wordml/symex" xmlns:wpg="http://schemas.microsoft.com/office/word/2010/wordprocessingGroup" xmlns:wpi="http://schemas.microsoft.com/office/word/2010/wordprocessingInk" xmlns:wne="http://schemas.microsoft.com/office/word/2006/wordml" xmlns:wps="http://schemas.microsoft.com/office/word/2010/wordprocessingShape" mc:Ignorable="w14 w15 w16se wp14">
   <w:endnote w:type="separator" w:id="-1">
     <w:p>
       <w:r>
@@ -11296,7 +11339,7 @@
 </file>
 
 <file path=word/footer1.xml><?xml version="1.0" encoding="utf-8"?>
-<w:ftr xmlns:wpc="http://schemas.microsoft.com/office/word/2010/wordprocessingCanvas" xmlns:cx="http://schemas.microsoft.com/office/drawing/2014/chartex" xmlns:cx1="http://schemas.microsoft.com/office/drawing/2015/9/8/chartex" xmlns:cx2="http://schemas.microsoft.com/office/drawing/2015/10/21/chartex" xmlns:cx3="http://schemas.microsoft.com/office/drawing/2016/5/9/chartex" xmlns:cx4="http://schemas.microsoft.com/office/drawing/2016/5/10/chartex" xmlns:cx5="http://schemas.microsoft.com/office/drawing/2016/5/11/chartex" xmlns:cx6="http://schemas.microsoft.com/office/drawing/2016/5/12/chartex" xmlns:cx7="http://schemas.microsoft.com/office/drawing/2016/5/13/chartex" xmlns:cx8="http://schemas.microsoft.com/office/drawing/2016/5/14/chartex" xmlns:mc="http://schemas.openxmlformats.org/markup-compatibility/2006" xmlns:aink="http://schemas.microsoft.com/office/drawing/2016/ink" xmlns:am3d="http://schemas.microsoft.com/office/drawing/2017/model3d" xmlns:o="urn:schemas-microsoft-com:office:office" xmlns:r="http://schemas.openxmlformats.org/officeDocument/2006/relationships" xmlns:m="http://schemas.openxmlformats.org/officeDocument/2006/math" xmlns:v="urn:schemas-microsoft-com:vml" xmlns:wp14="http://schemas.microsoft.com/office/word/2010/wordprocessingDrawing" xmlns:wp="http://schemas.openxmlformats.org/drawingml/2006/wordprocessingDrawing" xmlns:w10="urn:schemas-microsoft-com:office:word" xmlns:w="http://schemas.openxmlformats.org/wordprocessingml/2006/main" xmlns:w14="http://schemas.microsoft.com/office/word/2010/wordml" xmlns:w15="http://schemas.microsoft.com/office/word/2012/wordml" xmlns:w16cid="http://schemas.microsoft.com/office/word/2016/wordml/cid" xmlns:w16se="http://schemas.microsoft.com/office/word/2015/wordml/symex" xmlns:wpg="http://schemas.microsoft.com/office/word/2010/wordprocessingGroup" xmlns:wpi="http://schemas.microsoft.com/office/word/2010/wordprocessingInk" xmlns:wne="http://schemas.microsoft.com/office/word/2006/wordml" xmlns:wps="http://schemas.microsoft.com/office/word/2010/wordprocessingShape" mc:Ignorable="w14 w15 w16se w16cid wp14">
+<w:ftr xmlns:wpc="http://schemas.microsoft.com/office/word/2010/wordprocessingCanvas" xmlns:cx="http://schemas.microsoft.com/office/drawing/2014/chartex" xmlns:cx1="http://schemas.microsoft.com/office/drawing/2015/9/8/chartex" xmlns:cx2="http://schemas.microsoft.com/office/drawing/2015/10/21/chartex" xmlns:cx3="http://schemas.microsoft.com/office/drawing/2016/5/9/chartex" xmlns:cx4="http://schemas.microsoft.com/office/drawing/2016/5/10/chartex" xmlns:cx5="http://schemas.microsoft.com/office/drawing/2016/5/11/chartex" xmlns:cx6="http://schemas.microsoft.com/office/drawing/2016/5/12/chartex" xmlns:cx7="http://schemas.microsoft.com/office/drawing/2016/5/13/chartex" xmlns:cx8="http://schemas.microsoft.com/office/drawing/2016/5/14/chartex" xmlns:mc="http://schemas.openxmlformats.org/markup-compatibility/2006" xmlns:o="urn:schemas-microsoft-com:office:office" xmlns:r="http://schemas.openxmlformats.org/officeDocument/2006/relationships" xmlns:m="http://schemas.openxmlformats.org/officeDocument/2006/math" xmlns:v="urn:schemas-microsoft-com:vml" xmlns:wp14="http://schemas.microsoft.com/office/word/2010/wordprocessingDrawing" xmlns:wp="http://schemas.openxmlformats.org/drawingml/2006/wordprocessingDrawing" xmlns:w10="urn:schemas-microsoft-com:office:word" xmlns:w="http://schemas.openxmlformats.org/wordprocessingml/2006/main" xmlns:w14="http://schemas.microsoft.com/office/word/2010/wordml" xmlns:w15="http://schemas.microsoft.com/office/word/2012/wordml" xmlns:w16se="http://schemas.microsoft.com/office/word/2015/wordml/symex" xmlns:wpg="http://schemas.microsoft.com/office/word/2010/wordprocessingGroup" xmlns:wpi="http://schemas.microsoft.com/office/word/2010/wordprocessingInk" xmlns:wne="http://schemas.microsoft.com/office/word/2006/wordml" xmlns:wps="http://schemas.microsoft.com/office/word/2010/wordprocessingShape" mc:Ignorable="w14 w15 w16se wp14">
   <w:tbl>
     <w:tblPr>
       <w:tblW w:w="8392" w:type="dxa"/>
@@ -11338,7 +11381,7 @@
             <w:rPr>
               <w:noProof/>
             </w:rPr>
-            <w:t>18</w:t>
+            <w:t>2</w:t>
           </w:r>
           <w:r>
             <w:fldChar w:fldCharType="end"/>
@@ -11346,14 +11389,27 @@
           <w:r>
             <w:t xml:space="preserve"> (</w:t>
           </w:r>
-          <w:fldSimple w:instr=" NUMPAGES ">
-            <w:r>
-              <w:rPr>
-                <w:noProof/>
-              </w:rPr>
-              <w:t>19</w:t>
-            </w:r>
-          </w:fldSimple>
+          <w:r>
+            <w:fldChar w:fldCharType="begin"/>
+          </w:r>
+          <w:r>
+            <w:instrText xml:space="preserve"> NUMPAGES </w:instrText>
+          </w:r>
+          <w:r>
+            <w:fldChar w:fldCharType="separate"/>
+          </w:r>
+          <w:r>
+            <w:rPr>
+              <w:noProof/>
+            </w:rPr>
+            <w:t>19</w:t>
+          </w:r>
+          <w:r>
+            <w:rPr>
+              <w:noProof/>
+            </w:rPr>
+            <w:fldChar w:fldCharType="end"/>
+          </w:r>
           <w:r>
             <w:t>)</w:t>
           </w:r>
@@ -11380,11 +11436,21 @@
           <w:pPr>
             <w:pStyle w:val="Sidfotfastradavst"/>
           </w:pPr>
-          <w:fldSimple w:instr=" STYLEREF  zDokumenttyp  \* MERGEFORMAT ">
-            <w:r>
-              <w:t>Systemdokumentation HAJK</w:t>
-            </w:r>
-          </w:fldSimple>
+          <w:r>
+            <w:fldChar w:fldCharType="begin"/>
+          </w:r>
+          <w:r>
+            <w:instrText xml:space="preserve"> STYLEREF  zDokumenttyp  \* MERGEFORMAT </w:instrText>
+          </w:r>
+          <w:r>
+            <w:fldChar w:fldCharType="separate"/>
+          </w:r>
+          <w:r>
+            <w:t>Systemdokumentation HAJK</w:t>
+          </w:r>
+          <w:r>
+            <w:fldChar w:fldCharType="end"/>
+          </w:r>
         </w:p>
         <w:p>
           <w:pPr>
@@ -11535,7 +11601,7 @@
             </wp:anchor>
           </w:drawing>
         </mc:Choice>
-        <mc:Fallback>
+        <mc:Fallback xmlns:w16cid="http://schemas.microsoft.com/office/word/2016/wordml/cid" xmlns:am3d="http://schemas.microsoft.com/office/drawing/2017/model3d" xmlns:aink="http://schemas.microsoft.com/office/drawing/2016/ink">
           <w:pict>
             <v:group w14:anchorId="6547DB73" id="Group 69" o:spid="_x0000_s1026" style="position:absolute;margin-left:85.05pt;margin-top:734.95pt;width:425.25pt;height:11.35pt;z-index:251657728;mso-position-horizontal-relative:page;mso-position-vertical-relative:page" coordorigin="1700,14969" coordsize="8505,227" o:gfxdata="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" o:allowincell="f">
               <v:line id="Line 70" o:spid="_x0000_s1027" style="position:absolute;visibility:visible;mso-wrap-style:square" from="1700,14969" to="1700,15196" o:connectortype="straight" o:gfxdata="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" strokeweight=".25pt"/>
@@ -11552,7 +11618,7 @@
 </file>
 
 <file path=word/footer2.xml><?xml version="1.0" encoding="utf-8"?>
-<w:ftr xmlns:wpc="http://schemas.microsoft.com/office/word/2010/wordprocessingCanvas" xmlns:cx="http://schemas.microsoft.com/office/drawing/2014/chartex" xmlns:cx1="http://schemas.microsoft.com/office/drawing/2015/9/8/chartex" xmlns:cx2="http://schemas.microsoft.com/office/drawing/2015/10/21/chartex" xmlns:cx3="http://schemas.microsoft.com/office/drawing/2016/5/9/chartex" xmlns:cx4="http://schemas.microsoft.com/office/drawing/2016/5/10/chartex" xmlns:cx5="http://schemas.microsoft.com/office/drawing/2016/5/11/chartex" xmlns:cx6="http://schemas.microsoft.com/office/drawing/2016/5/12/chartex" xmlns:cx7="http://schemas.microsoft.com/office/drawing/2016/5/13/chartex" xmlns:cx8="http://schemas.microsoft.com/office/drawing/2016/5/14/chartex" xmlns:mc="http://schemas.openxmlformats.org/markup-compatibility/2006" xmlns:aink="http://schemas.microsoft.com/office/drawing/2016/ink" xmlns:am3d="http://schemas.microsoft.com/office/drawing/2017/model3d" xmlns:o="urn:schemas-microsoft-com:office:office" xmlns:r="http://schemas.openxmlformats.org/officeDocument/2006/relationships" xmlns:m="http://schemas.openxmlformats.org/officeDocument/2006/math" xmlns:v="urn:schemas-microsoft-com:vml" xmlns:wp14="http://schemas.microsoft.com/office/word/2010/wordprocessingDrawing" xmlns:wp="http://schemas.openxmlformats.org/drawingml/2006/wordprocessingDrawing" xmlns:w10="urn:schemas-microsoft-com:office:word" xmlns:w="http://schemas.openxmlformats.org/wordprocessingml/2006/main" xmlns:w14="http://schemas.microsoft.com/office/word/2010/wordml" xmlns:w15="http://schemas.microsoft.com/office/word/2012/wordml" xmlns:w16cid="http://schemas.microsoft.com/office/word/2016/wordml/cid" xmlns:w16se="http://schemas.microsoft.com/office/word/2015/wordml/symex" xmlns:wpg="http://schemas.microsoft.com/office/word/2010/wordprocessingGroup" xmlns:wpi="http://schemas.microsoft.com/office/word/2010/wordprocessingInk" xmlns:wne="http://schemas.microsoft.com/office/word/2006/wordml" xmlns:wps="http://schemas.microsoft.com/office/word/2010/wordprocessingShape" mc:Ignorable="w14 w15 w16se w16cid wp14">
+<w:ftr xmlns:wpc="http://schemas.microsoft.com/office/word/2010/wordprocessingCanvas" xmlns:cx="http://schemas.microsoft.com/office/drawing/2014/chartex" xmlns:cx1="http://schemas.microsoft.com/office/drawing/2015/9/8/chartex" xmlns:cx2="http://schemas.microsoft.com/office/drawing/2015/10/21/chartex" xmlns:cx3="http://schemas.microsoft.com/office/drawing/2016/5/9/chartex" xmlns:cx4="http://schemas.microsoft.com/office/drawing/2016/5/10/chartex" xmlns:cx5="http://schemas.microsoft.com/office/drawing/2016/5/11/chartex" xmlns:cx6="http://schemas.microsoft.com/office/drawing/2016/5/12/chartex" xmlns:cx7="http://schemas.microsoft.com/office/drawing/2016/5/13/chartex" xmlns:cx8="http://schemas.microsoft.com/office/drawing/2016/5/14/chartex" xmlns:mc="http://schemas.openxmlformats.org/markup-compatibility/2006" xmlns:o="urn:schemas-microsoft-com:office:office" xmlns:r="http://schemas.openxmlformats.org/officeDocument/2006/relationships" xmlns:m="http://schemas.openxmlformats.org/officeDocument/2006/math" xmlns:v="urn:schemas-microsoft-com:vml" xmlns:wp14="http://schemas.microsoft.com/office/word/2010/wordprocessingDrawing" xmlns:wp="http://schemas.openxmlformats.org/drawingml/2006/wordprocessingDrawing" xmlns:w10="urn:schemas-microsoft-com:office:word" xmlns:w="http://schemas.openxmlformats.org/wordprocessingml/2006/main" xmlns:w14="http://schemas.microsoft.com/office/word/2010/wordml" xmlns:w15="http://schemas.microsoft.com/office/word/2012/wordml" xmlns:w16se="http://schemas.microsoft.com/office/word/2015/wordml/symex" xmlns:wpg="http://schemas.microsoft.com/office/word/2010/wordprocessingGroup" xmlns:wpi="http://schemas.microsoft.com/office/word/2010/wordprocessingInk" xmlns:wne="http://schemas.microsoft.com/office/word/2006/wordml" xmlns:wps="http://schemas.microsoft.com/office/word/2010/wordprocessingShape" mc:Ignorable="w14 w15 w16se wp14">
   <w:tbl>
     <w:tblPr>
       <w:tblW w:w="8392" w:type="dxa"/>
@@ -11594,7 +11660,7 @@
             <w:rPr>
               <w:noProof/>
             </w:rPr>
-            <w:t>19</w:t>
+            <w:t>3</w:t>
           </w:r>
           <w:r>
             <w:fldChar w:fldCharType="end"/>
@@ -11602,14 +11668,27 @@
           <w:r>
             <w:t xml:space="preserve"> (</w:t>
           </w:r>
-          <w:fldSimple w:instr=" NUMPAGES ">
-            <w:r>
-              <w:rPr>
-                <w:noProof/>
-              </w:rPr>
-              <w:t>19</w:t>
-            </w:r>
-          </w:fldSimple>
+          <w:r>
+            <w:fldChar w:fldCharType="begin"/>
+          </w:r>
+          <w:r>
+            <w:instrText xml:space="preserve"> NUMPAGES </w:instrText>
+          </w:r>
+          <w:r>
+            <w:fldChar w:fldCharType="separate"/>
+          </w:r>
+          <w:r>
+            <w:rPr>
+              <w:noProof/>
+            </w:rPr>
+            <w:t>19</w:t>
+          </w:r>
+          <w:r>
+            <w:rPr>
+              <w:noProof/>
+            </w:rPr>
+            <w:fldChar w:fldCharType="end"/>
+          </w:r>
           <w:r>
             <w:t>)</w:t>
           </w:r>
@@ -11636,11 +11715,21 @@
           <w:pPr>
             <w:pStyle w:val="Sidfotfastradavst"/>
           </w:pPr>
-          <w:fldSimple w:instr=" STYLEREF  zDokumenttyp  \* MERGEFORMAT ">
-            <w:r>
-              <w:t>Systemdokumentation HAJK</w:t>
-            </w:r>
-          </w:fldSimple>
+          <w:r>
+            <w:fldChar w:fldCharType="begin"/>
+          </w:r>
+          <w:r>
+            <w:instrText xml:space="preserve"> STYLEREF  zDokumenttyp  \* MERGEFORMAT </w:instrText>
+          </w:r>
+          <w:r>
+            <w:fldChar w:fldCharType="separate"/>
+          </w:r>
+          <w:r>
+            <w:t>Systemdokumentation HAJK</w:t>
+          </w:r>
+          <w:r>
+            <w:fldChar w:fldCharType="end"/>
+          </w:r>
         </w:p>
         <w:p>
           <w:pPr>
@@ -11790,7 +11879,7 @@
             </wp:anchor>
           </w:drawing>
         </mc:Choice>
-        <mc:Fallback>
+        <mc:Fallback xmlns:w16cid="http://schemas.microsoft.com/office/word/2016/wordml/cid" xmlns:am3d="http://schemas.microsoft.com/office/drawing/2017/model3d" xmlns:aink="http://schemas.microsoft.com/office/drawing/2016/ink">
           <w:pict>
             <v:group w14:anchorId="63149AD7" id="Group 75" o:spid="_x0000_s1026" style="position:absolute;margin-left:85.05pt;margin-top:734.95pt;width:425.25pt;height:11.35pt;z-index:251659776;mso-position-horizontal-relative:page;mso-position-vertical-relative:page" coordorigin="1700,14969" coordsize="8505,227" o:gfxdata="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" o:allowincell="f">
               <v:line id="Line 76" o:spid="_x0000_s1027" style="position:absolute;visibility:visible;mso-wrap-style:square" from="1700,14969" to="1700,15196" o:connectortype="straight" o:gfxdata="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" strokeweight=".25pt"/>
@@ -11807,7 +11896,7 @@
 </file>
 
 <file path=word/footer3.xml><?xml version="1.0" encoding="utf-8"?>
-<w:ftr xmlns:wpc="http://schemas.microsoft.com/office/word/2010/wordprocessingCanvas" xmlns:cx="http://schemas.microsoft.com/office/drawing/2014/chartex" xmlns:cx1="http://schemas.microsoft.com/office/drawing/2015/9/8/chartex" xmlns:cx2="http://schemas.microsoft.com/office/drawing/2015/10/21/chartex" xmlns:cx3="http://schemas.microsoft.com/office/drawing/2016/5/9/chartex" xmlns:cx4="http://schemas.microsoft.com/office/drawing/2016/5/10/chartex" xmlns:cx5="http://schemas.microsoft.com/office/drawing/2016/5/11/chartex" xmlns:cx6="http://schemas.microsoft.com/office/drawing/2016/5/12/chartex" xmlns:cx7="http://schemas.microsoft.com/office/drawing/2016/5/13/chartex" xmlns:cx8="http://schemas.microsoft.com/office/drawing/2016/5/14/chartex" xmlns:mc="http://schemas.openxmlformats.org/markup-compatibility/2006" xmlns:aink="http://schemas.microsoft.com/office/drawing/2016/ink" xmlns:am3d="http://schemas.microsoft.com/office/drawing/2017/model3d" xmlns:o="urn:schemas-microsoft-com:office:office" xmlns:r="http://schemas.openxmlformats.org/officeDocument/2006/relationships" xmlns:m="http://schemas.openxmlformats.org/officeDocument/2006/math" xmlns:v="urn:schemas-microsoft-com:vml" xmlns:wp14="http://schemas.microsoft.com/office/word/2010/wordprocessingDrawing" xmlns:wp="http://schemas.openxmlformats.org/drawingml/2006/wordprocessingDrawing" xmlns:w10="urn:schemas-microsoft-com:office:word" xmlns:w="http://schemas.openxmlformats.org/wordprocessingml/2006/main" xmlns:w14="http://schemas.microsoft.com/office/word/2010/wordml" xmlns:w15="http://schemas.microsoft.com/office/word/2012/wordml" xmlns:w16cid="http://schemas.microsoft.com/office/word/2016/wordml/cid" xmlns:w16se="http://schemas.microsoft.com/office/word/2015/wordml/symex" xmlns:wpg="http://schemas.microsoft.com/office/word/2010/wordprocessingGroup" xmlns:wpi="http://schemas.microsoft.com/office/word/2010/wordprocessingInk" xmlns:wne="http://schemas.microsoft.com/office/word/2006/wordml" xmlns:wps="http://schemas.microsoft.com/office/word/2010/wordprocessingShape" mc:Ignorable="w14 w15 w16se w16cid wp14">
+<w:ftr xmlns:wpc="http://schemas.microsoft.com/office/word/2010/wordprocessingCanvas" xmlns:cx="http://schemas.microsoft.com/office/drawing/2014/chartex" xmlns:cx1="http://schemas.microsoft.com/office/drawing/2015/9/8/chartex" xmlns:cx2="http://schemas.microsoft.com/office/drawing/2015/10/21/chartex" xmlns:cx3="http://schemas.microsoft.com/office/drawing/2016/5/9/chartex" xmlns:cx4="http://schemas.microsoft.com/office/drawing/2016/5/10/chartex" xmlns:cx5="http://schemas.microsoft.com/office/drawing/2016/5/11/chartex" xmlns:cx6="http://schemas.microsoft.com/office/drawing/2016/5/12/chartex" xmlns:cx7="http://schemas.microsoft.com/office/drawing/2016/5/13/chartex" xmlns:cx8="http://schemas.microsoft.com/office/drawing/2016/5/14/chartex" xmlns:mc="http://schemas.openxmlformats.org/markup-compatibility/2006" xmlns:o="urn:schemas-microsoft-com:office:office" xmlns:r="http://schemas.openxmlformats.org/officeDocument/2006/relationships" xmlns:m="http://schemas.openxmlformats.org/officeDocument/2006/math" xmlns:v="urn:schemas-microsoft-com:vml" xmlns:wp14="http://schemas.microsoft.com/office/word/2010/wordprocessingDrawing" xmlns:wp="http://schemas.openxmlformats.org/drawingml/2006/wordprocessingDrawing" xmlns:w10="urn:schemas-microsoft-com:office:word" xmlns:w="http://schemas.openxmlformats.org/wordprocessingml/2006/main" xmlns:w14="http://schemas.microsoft.com/office/word/2010/wordml" xmlns:w15="http://schemas.microsoft.com/office/word/2012/wordml" xmlns:w16se="http://schemas.microsoft.com/office/word/2015/wordml/symex" xmlns:wpg="http://schemas.microsoft.com/office/word/2010/wordprocessingGroup" xmlns:wpi="http://schemas.microsoft.com/office/word/2010/wordprocessingInk" xmlns:wne="http://schemas.microsoft.com/office/word/2006/wordml" xmlns:wps="http://schemas.microsoft.com/office/word/2010/wordprocessingShape" mc:Ignorable="w14 w15 w16se wp14">
   <w:p>
     <w:pPr>
       <w:pStyle w:val="Sidfot"/>
@@ -11908,7 +11997,7 @@
             </wp:anchor>
           </w:drawing>
         </mc:Choice>
-        <mc:Fallback>
+        <mc:Fallback xmlns:w16cid="http://schemas.microsoft.com/office/word/2016/wordml/cid" xmlns:am3d="http://schemas.microsoft.com/office/drawing/2017/model3d" xmlns:aink="http://schemas.microsoft.com/office/drawing/2016/ink">
           <w:pict>
             <v:shapetype w14:anchorId="7D6AF84B" id="_x0000_t202" coordsize="21600,21600" o:spt="202" path="m,l,21600r21600,l21600,xe">
               <v:stroke joinstyle="miter"/>
@@ -12129,7 +12218,7 @@
             </wp:anchor>
           </w:drawing>
         </mc:Choice>
-        <mc:Fallback>
+        <mc:Fallback xmlns:w16cid="http://schemas.microsoft.com/office/word/2016/wordml/cid" xmlns:am3d="http://schemas.microsoft.com/office/drawing/2017/model3d" xmlns:aink="http://schemas.microsoft.com/office/drawing/2016/ink">
           <w:pict>
             <v:rect w14:anchorId="05CCD16D" id="Rectangle 9" o:spid="_x0000_s1105" style="position:absolute;margin-left:91.55pt;margin-top:802.95pt;width:419.5pt;height:17pt;z-index:251652608;visibility:visible;mso-wrap-style:square;mso-width-percent:0;mso-height-percent:0;mso-wrap-distance-left:9pt;mso-wrap-distance-top:0;mso-wrap-distance-right:9pt;mso-wrap-distance-bottom:0;mso-position-horizontal:absolute;mso-position-horizontal-relative:page;mso-position-vertical:absolute;mso-position-vertical-relative:page;mso-width-percent:0;mso-height-percent:0;mso-width-relative:page;mso-height-relative:page;v-text-anchor:top" o:gfxdata="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" filled="f" stroked="f" strokecolor="red" strokeweight=".25pt">
               <v:textbox inset="0,0,0,0">
@@ -12293,14 +12382,27 @@
           <w:r>
             <w:t xml:space="preserve"> (</w:t>
           </w:r>
-          <w:fldSimple w:instr=" NUMPAGES ">
-            <w:r>
-              <w:rPr>
-                <w:noProof/>
-              </w:rPr>
-              <w:t>19</w:t>
-            </w:r>
-          </w:fldSimple>
+          <w:r>
+            <w:fldChar w:fldCharType="begin"/>
+          </w:r>
+          <w:r>
+            <w:instrText xml:space="preserve"> NUMPAGES </w:instrText>
+          </w:r>
+          <w:r>
+            <w:fldChar w:fldCharType="separate"/>
+          </w:r>
+          <w:r>
+            <w:rPr>
+              <w:noProof/>
+            </w:rPr>
+            <w:t>19</w:t>
+          </w:r>
+          <w:r>
+            <w:rPr>
+              <w:noProof/>
+            </w:rPr>
+            <w:fldChar w:fldCharType="end"/>
+          </w:r>
           <w:r>
             <w:t>)</w:t>
           </w:r>
@@ -12465,7 +12567,7 @@
             </wp:anchor>
           </w:drawing>
         </mc:Choice>
-        <mc:Fallback>
+        <mc:Fallback xmlns:w16cid="http://schemas.microsoft.com/office/word/2016/wordml/cid" xmlns:am3d="http://schemas.microsoft.com/office/drawing/2017/model3d" xmlns:aink="http://schemas.microsoft.com/office/drawing/2016/ink">
           <w:pict>
             <v:group w14:anchorId="545AD19A" id="Group 72" o:spid="_x0000_s1026" style="position:absolute;margin-left:85.05pt;margin-top:734.95pt;width:425.25pt;height:11.35pt;z-index:251629056;mso-position-horizontal-relative:page;mso-position-vertical-relative:page" coordorigin="1700,14969" coordsize="8505,227" o:gfxdata="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" o:allowincell="f">
               <v:line id="Line 73" o:spid="_x0000_s1027" style="position:absolute;visibility:visible;mso-wrap-style:square" from="1700,14969" to="1700,15196" o:connectortype="straight" o:gfxdata="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" strokeweight=".25pt"/>
@@ -12500,7 +12602,7 @@
 </file>
 
 <file path=word/footnotes.xml><?xml version="1.0" encoding="utf-8"?>
-<w:footnotes xmlns:wpc="http://schemas.microsoft.com/office/word/2010/wordprocessingCanvas" xmlns:cx="http://schemas.microsoft.com/office/drawing/2014/chartex" xmlns:cx1="http://schemas.microsoft.com/office/drawing/2015/9/8/chartex" xmlns:cx2="http://schemas.microsoft.com/office/drawing/2015/10/21/chartex" xmlns:cx3="http://schemas.microsoft.com/office/drawing/2016/5/9/chartex" xmlns:cx4="http://schemas.microsoft.com/office/drawing/2016/5/10/chartex" xmlns:cx5="http://schemas.microsoft.com/office/drawing/2016/5/11/chartex" xmlns:cx6="http://schemas.microsoft.com/office/drawing/2016/5/12/chartex" xmlns:cx7="http://schemas.microsoft.com/office/drawing/2016/5/13/chartex" xmlns:cx8="http://schemas.microsoft.com/office/drawing/2016/5/14/chartex" xmlns:mc="http://schemas.openxmlformats.org/markup-compatibility/2006" xmlns:aink="http://schemas.microsoft.com/office/drawing/2016/ink" xmlns:am3d="http://schemas.microsoft.com/office/drawing/2017/model3d" xmlns:o="urn:schemas-microsoft-com:office:office" xmlns:r="http://schemas.openxmlformats.org/officeDocument/2006/relationships" xmlns:m="http://schemas.openxmlformats.org/officeDocument/2006/math" xmlns:v="urn:schemas-microsoft-com:vml" xmlns:wp14="http://schemas.microsoft.com/office/word/2010/wordprocessingDrawing" xmlns:wp="http://schemas.openxmlformats.org/drawingml/2006/wordprocessingDrawing" xmlns:w10="urn:schemas-microsoft-com:office:word" xmlns:w="http://schemas.openxmlformats.org/wordprocessingml/2006/main" xmlns:w14="http://schemas.microsoft.com/office/word/2010/wordml" xmlns:w15="http://schemas.microsoft.com/office/word/2012/wordml" xmlns:w16cid="http://schemas.microsoft.com/office/word/2016/wordml/cid" xmlns:w16se="http://schemas.microsoft.com/office/word/2015/wordml/symex" xmlns:wpg="http://schemas.microsoft.com/office/word/2010/wordprocessingGroup" xmlns:wpi="http://schemas.microsoft.com/office/word/2010/wordprocessingInk" xmlns:wne="http://schemas.microsoft.com/office/word/2006/wordml" xmlns:wps="http://schemas.microsoft.com/office/word/2010/wordprocessingShape" mc:Ignorable="w14 w15 w16se w16cid wp14">
+<w:footnotes xmlns:wpc="http://schemas.microsoft.com/office/word/2010/wordprocessingCanvas" xmlns:cx="http://schemas.microsoft.com/office/drawing/2014/chartex" xmlns:cx1="http://schemas.microsoft.com/office/drawing/2015/9/8/chartex" xmlns:cx2="http://schemas.microsoft.com/office/drawing/2015/10/21/chartex" xmlns:cx3="http://schemas.microsoft.com/office/drawing/2016/5/9/chartex" xmlns:cx4="http://schemas.microsoft.com/office/drawing/2016/5/10/chartex" xmlns:cx5="http://schemas.microsoft.com/office/drawing/2016/5/11/chartex" xmlns:cx6="http://schemas.microsoft.com/office/drawing/2016/5/12/chartex" xmlns:cx7="http://schemas.microsoft.com/office/drawing/2016/5/13/chartex" xmlns:cx8="http://schemas.microsoft.com/office/drawing/2016/5/14/chartex" xmlns:mc="http://schemas.openxmlformats.org/markup-compatibility/2006" xmlns:o="urn:schemas-microsoft-com:office:office" xmlns:r="http://schemas.openxmlformats.org/officeDocument/2006/relationships" xmlns:m="http://schemas.openxmlformats.org/officeDocument/2006/math" xmlns:v="urn:schemas-microsoft-com:vml" xmlns:wp14="http://schemas.microsoft.com/office/word/2010/wordprocessingDrawing" xmlns:wp="http://schemas.openxmlformats.org/drawingml/2006/wordprocessingDrawing" xmlns:w10="urn:schemas-microsoft-com:office:word" xmlns:w="http://schemas.openxmlformats.org/wordprocessingml/2006/main" xmlns:w14="http://schemas.microsoft.com/office/word/2010/wordml" xmlns:w15="http://schemas.microsoft.com/office/word/2012/wordml" xmlns:w16se="http://schemas.microsoft.com/office/word/2015/wordml/symex" xmlns:wpg="http://schemas.microsoft.com/office/word/2010/wordprocessingGroup" xmlns:wpi="http://schemas.microsoft.com/office/word/2010/wordprocessingInk" xmlns:wne="http://schemas.microsoft.com/office/word/2006/wordml" xmlns:wps="http://schemas.microsoft.com/office/word/2010/wordprocessingShape" mc:Ignorable="w14 w15 w16se wp14">
   <w:footnote w:type="separator" w:id="-1">
     <w:p>
       <w:r>
@@ -12614,7 +12716,7 @@
 </file>
 
 <file path=word/header1.xml><?xml version="1.0" encoding="utf-8"?>
-<w:hdr xmlns:wpc="http://schemas.microsoft.com/office/word/2010/wordprocessingCanvas" xmlns:cx="http://schemas.microsoft.com/office/drawing/2014/chartex" xmlns:cx1="http://schemas.microsoft.com/office/drawing/2015/9/8/chartex" xmlns:cx2="http://schemas.microsoft.com/office/drawing/2015/10/21/chartex" xmlns:cx3="http://schemas.microsoft.com/office/drawing/2016/5/9/chartex" xmlns:cx4="http://schemas.microsoft.com/office/drawing/2016/5/10/chartex" xmlns:cx5="http://schemas.microsoft.com/office/drawing/2016/5/11/chartex" xmlns:cx6="http://schemas.microsoft.com/office/drawing/2016/5/12/chartex" xmlns:cx7="http://schemas.microsoft.com/office/drawing/2016/5/13/chartex" xmlns:cx8="http://schemas.microsoft.com/office/drawing/2016/5/14/chartex" xmlns:mc="http://schemas.openxmlformats.org/markup-compatibility/2006" xmlns:aink="http://schemas.microsoft.com/office/drawing/2016/ink" xmlns:am3d="http://schemas.microsoft.com/office/drawing/2017/model3d" xmlns:o="urn:schemas-microsoft-com:office:office" xmlns:r="http://schemas.openxmlformats.org/officeDocument/2006/relationships" xmlns:m="http://schemas.openxmlformats.org/officeDocument/2006/math" xmlns:v="urn:schemas-microsoft-com:vml" xmlns:wp14="http://schemas.microsoft.com/office/word/2010/wordprocessingDrawing" xmlns:wp="http://schemas.openxmlformats.org/drawingml/2006/wordprocessingDrawing" xmlns:w10="urn:schemas-microsoft-com:office:word" xmlns:w="http://schemas.openxmlformats.org/wordprocessingml/2006/main" xmlns:w14="http://schemas.microsoft.com/office/word/2010/wordml" xmlns:w15="http://schemas.microsoft.com/office/word/2012/wordml" xmlns:w16cid="http://schemas.microsoft.com/office/word/2016/wordml/cid" xmlns:w16se="http://schemas.microsoft.com/office/word/2015/wordml/symex" xmlns:wpg="http://schemas.microsoft.com/office/word/2010/wordprocessingGroup" xmlns:wpi="http://schemas.microsoft.com/office/word/2010/wordprocessingInk" xmlns:wne="http://schemas.microsoft.com/office/word/2006/wordml" xmlns:wps="http://schemas.microsoft.com/office/word/2010/wordprocessingShape" mc:Ignorable="w14 w15 w16se w16cid wp14">
+<w:hdr xmlns:wpc="http://schemas.microsoft.com/office/word/2010/wordprocessingCanvas" xmlns:cx="http://schemas.microsoft.com/office/drawing/2014/chartex" xmlns:cx1="http://schemas.microsoft.com/office/drawing/2015/9/8/chartex" xmlns:cx2="http://schemas.microsoft.com/office/drawing/2015/10/21/chartex" xmlns:cx3="http://schemas.microsoft.com/office/drawing/2016/5/9/chartex" xmlns:cx4="http://schemas.microsoft.com/office/drawing/2016/5/10/chartex" xmlns:cx5="http://schemas.microsoft.com/office/drawing/2016/5/11/chartex" xmlns:cx6="http://schemas.microsoft.com/office/drawing/2016/5/12/chartex" xmlns:cx7="http://schemas.microsoft.com/office/drawing/2016/5/13/chartex" xmlns:cx8="http://schemas.microsoft.com/office/drawing/2016/5/14/chartex" xmlns:mc="http://schemas.openxmlformats.org/markup-compatibility/2006" xmlns:o="urn:schemas-microsoft-com:office:office" xmlns:r="http://schemas.openxmlformats.org/officeDocument/2006/relationships" xmlns:m="http://schemas.openxmlformats.org/officeDocument/2006/math" xmlns:v="urn:schemas-microsoft-com:vml" xmlns:wp14="http://schemas.microsoft.com/office/word/2010/wordprocessingDrawing" xmlns:wp="http://schemas.openxmlformats.org/drawingml/2006/wordprocessingDrawing" xmlns:w10="urn:schemas-microsoft-com:office:word" xmlns:w="http://schemas.openxmlformats.org/wordprocessingml/2006/main" xmlns:w14="http://schemas.microsoft.com/office/word/2010/wordml" xmlns:w15="http://schemas.microsoft.com/office/word/2012/wordml" xmlns:w16se="http://schemas.microsoft.com/office/word/2015/wordml/symex" xmlns:wpg="http://schemas.microsoft.com/office/word/2010/wordprocessingGroup" xmlns:wpi="http://schemas.microsoft.com/office/word/2010/wordprocessingInk" xmlns:wne="http://schemas.microsoft.com/office/word/2006/wordml" xmlns:wps="http://schemas.microsoft.com/office/word/2010/wordprocessingShape" mc:Ignorable="w14 w15 w16se wp14">
   <w:tbl>
     <w:tblPr>
       <w:tblW w:w="8533" w:type="dxa"/>
@@ -12749,7 +12851,7 @@
 </file>
 
 <file path=word/header2.xml><?xml version="1.0" encoding="utf-8"?>
-<w:hdr xmlns:wpc="http://schemas.microsoft.com/office/word/2010/wordprocessingCanvas" xmlns:cx="http://schemas.microsoft.com/office/drawing/2014/chartex" xmlns:cx1="http://schemas.microsoft.com/office/drawing/2015/9/8/chartex" xmlns:cx2="http://schemas.microsoft.com/office/drawing/2015/10/21/chartex" xmlns:cx3="http://schemas.microsoft.com/office/drawing/2016/5/9/chartex" xmlns:cx4="http://schemas.microsoft.com/office/drawing/2016/5/10/chartex" xmlns:cx5="http://schemas.microsoft.com/office/drawing/2016/5/11/chartex" xmlns:cx6="http://schemas.microsoft.com/office/drawing/2016/5/12/chartex" xmlns:cx7="http://schemas.microsoft.com/office/drawing/2016/5/13/chartex" xmlns:cx8="http://schemas.microsoft.com/office/drawing/2016/5/14/chartex" xmlns:mc="http://schemas.openxmlformats.org/markup-compatibility/2006" xmlns:aink="http://schemas.microsoft.com/office/drawing/2016/ink" xmlns:am3d="http://schemas.microsoft.com/office/drawing/2017/model3d" xmlns:o="urn:schemas-microsoft-com:office:office" xmlns:r="http://schemas.openxmlformats.org/officeDocument/2006/relationships" xmlns:m="http://schemas.openxmlformats.org/officeDocument/2006/math" xmlns:v="urn:schemas-microsoft-com:vml" xmlns:wp14="http://schemas.microsoft.com/office/word/2010/wordprocessingDrawing" xmlns:wp="http://schemas.openxmlformats.org/drawingml/2006/wordprocessingDrawing" xmlns:w10="urn:schemas-microsoft-com:office:word" xmlns:w="http://schemas.openxmlformats.org/wordprocessingml/2006/main" xmlns:w14="http://schemas.microsoft.com/office/word/2010/wordml" xmlns:w15="http://schemas.microsoft.com/office/word/2012/wordml" xmlns:w16cid="http://schemas.microsoft.com/office/word/2016/wordml/cid" xmlns:w16se="http://schemas.microsoft.com/office/word/2015/wordml/symex" xmlns:wpg="http://schemas.microsoft.com/office/word/2010/wordprocessingGroup" xmlns:wpi="http://schemas.microsoft.com/office/word/2010/wordprocessingInk" xmlns:wne="http://schemas.microsoft.com/office/word/2006/wordml" xmlns:wps="http://schemas.microsoft.com/office/word/2010/wordprocessingShape" mc:Ignorable="w14 w15 w16se w16cid wp14">
+<w:hdr xmlns:wpc="http://schemas.microsoft.com/office/word/2010/wordprocessingCanvas" xmlns:cx="http://schemas.microsoft.com/office/drawing/2014/chartex" xmlns:cx1="http://schemas.microsoft.com/office/drawing/2015/9/8/chartex" xmlns:cx2="http://schemas.microsoft.com/office/drawing/2015/10/21/chartex" xmlns:cx3="http://schemas.microsoft.com/office/drawing/2016/5/9/chartex" xmlns:cx4="http://schemas.microsoft.com/office/drawing/2016/5/10/chartex" xmlns:cx5="http://schemas.microsoft.com/office/drawing/2016/5/11/chartex" xmlns:cx6="http://schemas.microsoft.com/office/drawing/2016/5/12/chartex" xmlns:cx7="http://schemas.microsoft.com/office/drawing/2016/5/13/chartex" xmlns:cx8="http://schemas.microsoft.com/office/drawing/2016/5/14/chartex" xmlns:mc="http://schemas.openxmlformats.org/markup-compatibility/2006" xmlns:o="urn:schemas-microsoft-com:office:office" xmlns:r="http://schemas.openxmlformats.org/officeDocument/2006/relationships" xmlns:m="http://schemas.openxmlformats.org/officeDocument/2006/math" xmlns:v="urn:schemas-microsoft-com:vml" xmlns:wp14="http://schemas.microsoft.com/office/word/2010/wordprocessingDrawing" xmlns:wp="http://schemas.openxmlformats.org/drawingml/2006/wordprocessingDrawing" xmlns:w10="urn:schemas-microsoft-com:office:word" xmlns:w="http://schemas.openxmlformats.org/wordprocessingml/2006/main" xmlns:w14="http://schemas.microsoft.com/office/word/2010/wordml" xmlns:w15="http://schemas.microsoft.com/office/word/2012/wordml" xmlns:w16se="http://schemas.microsoft.com/office/word/2015/wordml/symex" xmlns:wpg="http://schemas.microsoft.com/office/word/2010/wordprocessingGroup" xmlns:wpi="http://schemas.microsoft.com/office/word/2010/wordprocessingInk" xmlns:wne="http://schemas.microsoft.com/office/word/2006/wordml" xmlns:wps="http://schemas.microsoft.com/office/word/2010/wordprocessingShape" mc:Ignorable="w14 w15 w16se wp14">
   <w:tbl>
     <w:tblPr>
       <w:tblW w:w="8533" w:type="dxa"/>
@@ -12883,7 +12985,7 @@
 </file>
 
 <file path=word/header3.xml><?xml version="1.0" encoding="utf-8"?>
-<w:hdr xmlns:wpc="http://schemas.microsoft.com/office/word/2010/wordprocessingCanvas" xmlns:cx="http://schemas.microsoft.com/office/drawing/2014/chartex" xmlns:cx1="http://schemas.microsoft.com/office/drawing/2015/9/8/chartex" xmlns:cx2="http://schemas.microsoft.com/office/drawing/2015/10/21/chartex" xmlns:cx3="http://schemas.microsoft.com/office/drawing/2016/5/9/chartex" xmlns:cx4="http://schemas.microsoft.com/office/drawing/2016/5/10/chartex" xmlns:cx5="http://schemas.microsoft.com/office/drawing/2016/5/11/chartex" xmlns:cx6="http://schemas.microsoft.com/office/drawing/2016/5/12/chartex" xmlns:cx7="http://schemas.microsoft.com/office/drawing/2016/5/13/chartex" xmlns:cx8="http://schemas.microsoft.com/office/drawing/2016/5/14/chartex" xmlns:mc="http://schemas.openxmlformats.org/markup-compatibility/2006" xmlns:aink="http://schemas.microsoft.com/office/drawing/2016/ink" xmlns:am3d="http://schemas.microsoft.com/office/drawing/2017/model3d" xmlns:o="urn:schemas-microsoft-com:office:office" xmlns:r="http://schemas.openxmlformats.org/officeDocument/2006/relationships" xmlns:m="http://schemas.openxmlformats.org/officeDocument/2006/math" xmlns:v="urn:schemas-microsoft-com:vml" xmlns:wp14="http://schemas.microsoft.com/office/word/2010/wordprocessingDrawing" xmlns:wp="http://schemas.openxmlformats.org/drawingml/2006/wordprocessingDrawing" xmlns:w10="urn:schemas-microsoft-com:office:word" xmlns:w="http://schemas.openxmlformats.org/wordprocessingml/2006/main" xmlns:w14="http://schemas.microsoft.com/office/word/2010/wordml" xmlns:w15="http://schemas.microsoft.com/office/word/2012/wordml" xmlns:w16cid="http://schemas.microsoft.com/office/word/2016/wordml/cid" xmlns:w16se="http://schemas.microsoft.com/office/word/2015/wordml/symex" xmlns:wpg="http://schemas.microsoft.com/office/word/2010/wordprocessingGroup" xmlns:wpi="http://schemas.microsoft.com/office/word/2010/wordprocessingInk" xmlns:wne="http://schemas.microsoft.com/office/word/2006/wordml" xmlns:wps="http://schemas.microsoft.com/office/word/2010/wordprocessingShape" mc:Ignorable="w14 w15 w16se w16cid wp14">
+<w:hdr xmlns:wpc="http://schemas.microsoft.com/office/word/2010/wordprocessingCanvas" xmlns:cx="http://schemas.microsoft.com/office/drawing/2014/chartex" xmlns:cx1="http://schemas.microsoft.com/office/drawing/2015/9/8/chartex" xmlns:cx2="http://schemas.microsoft.com/office/drawing/2015/10/21/chartex" xmlns:cx3="http://schemas.microsoft.com/office/drawing/2016/5/9/chartex" xmlns:cx4="http://schemas.microsoft.com/office/drawing/2016/5/10/chartex" xmlns:cx5="http://schemas.microsoft.com/office/drawing/2016/5/11/chartex" xmlns:cx6="http://schemas.microsoft.com/office/drawing/2016/5/12/chartex" xmlns:cx7="http://schemas.microsoft.com/office/drawing/2016/5/13/chartex" xmlns:cx8="http://schemas.microsoft.com/office/drawing/2016/5/14/chartex" xmlns:mc="http://schemas.openxmlformats.org/markup-compatibility/2006" xmlns:o="urn:schemas-microsoft-com:office:office" xmlns:r="http://schemas.openxmlformats.org/officeDocument/2006/relationships" xmlns:m="http://schemas.openxmlformats.org/officeDocument/2006/math" xmlns:v="urn:schemas-microsoft-com:vml" xmlns:wp14="http://schemas.microsoft.com/office/word/2010/wordprocessingDrawing" xmlns:wp="http://schemas.openxmlformats.org/drawingml/2006/wordprocessingDrawing" xmlns:w10="urn:schemas-microsoft-com:office:word" xmlns:w="http://schemas.openxmlformats.org/wordprocessingml/2006/main" xmlns:w14="http://schemas.microsoft.com/office/word/2010/wordml" xmlns:w15="http://schemas.microsoft.com/office/word/2012/wordml" xmlns:w16se="http://schemas.microsoft.com/office/word/2015/wordml/symex" xmlns:wpg="http://schemas.microsoft.com/office/word/2010/wordprocessingGroup" xmlns:wpi="http://schemas.microsoft.com/office/word/2010/wordprocessingInk" xmlns:wne="http://schemas.microsoft.com/office/word/2006/wordml" xmlns:wps="http://schemas.microsoft.com/office/word/2010/wordprocessingShape" mc:Ignorable="w14 w15 w16se wp14">
   <w:p>
     <w:pPr>
       <w:pStyle w:val="Sidfot"/>
@@ -12904,7 +13006,7 @@
 </file>
 
 <file path=word/numbering.xml><?xml version="1.0" encoding="utf-8"?>
-<w:numbering xmlns:wpc="http://schemas.microsoft.com/office/word/2010/wordprocessingCanvas" xmlns:cx="http://schemas.microsoft.com/office/drawing/2014/chartex" xmlns:cx1="http://schemas.microsoft.com/office/drawing/2015/9/8/chartex" xmlns:cx2="http://schemas.microsoft.com/office/drawing/2015/10/21/chartex" xmlns:cx3="http://schemas.microsoft.com/office/drawing/2016/5/9/chartex" xmlns:cx4="http://schemas.microsoft.com/office/drawing/2016/5/10/chartex" xmlns:cx5="http://schemas.microsoft.com/office/drawing/2016/5/11/chartex" xmlns:cx6="http://schemas.microsoft.com/office/drawing/2016/5/12/chartex" xmlns:cx7="http://schemas.microsoft.com/office/drawing/2016/5/13/chartex" xmlns:cx8="http://schemas.microsoft.com/office/drawing/2016/5/14/chartex" xmlns:mc="http://schemas.openxmlformats.org/markup-compatibility/2006" xmlns:aink="http://schemas.microsoft.com/office/drawing/2016/ink" xmlns:am3d="http://schemas.microsoft.com/office/drawing/2017/model3d" xmlns:o="urn:schemas-microsoft-com:office:office" xmlns:r="http://schemas.openxmlformats.org/officeDocument/2006/relationships" xmlns:m="http://schemas.openxmlformats.org/officeDocument/2006/math" xmlns:v="urn:schemas-microsoft-com:vml" xmlns:wp14="http://schemas.microsoft.com/office/word/2010/wordprocessingDrawing" xmlns:wp="http://schemas.openxmlformats.org/drawingml/2006/wordprocessingDrawing" xmlns:w10="urn:schemas-microsoft-com:office:word" xmlns:w="http://schemas.openxmlformats.org/wordprocessingml/2006/main" xmlns:w14="http://schemas.microsoft.com/office/word/2010/wordml" xmlns:w15="http://schemas.microsoft.com/office/word/2012/wordml" xmlns:w16cid="http://schemas.microsoft.com/office/word/2016/wordml/cid" xmlns:w16se="http://schemas.microsoft.com/office/word/2015/wordml/symex" xmlns:wpg="http://schemas.microsoft.com/office/word/2010/wordprocessingGroup" xmlns:wpi="http://schemas.microsoft.com/office/word/2010/wordprocessingInk" xmlns:wne="http://schemas.microsoft.com/office/word/2006/wordml" xmlns:wps="http://schemas.microsoft.com/office/word/2010/wordprocessingShape" mc:Ignorable="w14 w15 w16se w16cid wp14">
+<w:numbering xmlns:wpc="http://schemas.microsoft.com/office/word/2010/wordprocessingCanvas" xmlns:cx="http://schemas.microsoft.com/office/drawing/2014/chartex" xmlns:cx1="http://schemas.microsoft.com/office/drawing/2015/9/8/chartex" xmlns:cx2="http://schemas.microsoft.com/office/drawing/2015/10/21/chartex" xmlns:cx3="http://schemas.microsoft.com/office/drawing/2016/5/9/chartex" xmlns:cx4="http://schemas.microsoft.com/office/drawing/2016/5/10/chartex" xmlns:cx5="http://schemas.microsoft.com/office/drawing/2016/5/11/chartex" xmlns:cx6="http://schemas.microsoft.com/office/drawing/2016/5/12/chartex" xmlns:cx7="http://schemas.microsoft.com/office/drawing/2016/5/13/chartex" xmlns:cx8="http://schemas.microsoft.com/office/drawing/2016/5/14/chartex" xmlns:mc="http://schemas.openxmlformats.org/markup-compatibility/2006" xmlns:o="urn:schemas-microsoft-com:office:office" xmlns:r="http://schemas.openxmlformats.org/officeDocument/2006/relationships" xmlns:m="http://schemas.openxmlformats.org/officeDocument/2006/math" xmlns:v="urn:schemas-microsoft-com:vml" xmlns:wp14="http://schemas.microsoft.com/office/word/2010/wordprocessingDrawing" xmlns:wp="http://schemas.openxmlformats.org/drawingml/2006/wordprocessingDrawing" xmlns:w10="urn:schemas-microsoft-com:office:word" xmlns:w="http://schemas.openxmlformats.org/wordprocessingml/2006/main" xmlns:w14="http://schemas.microsoft.com/office/word/2010/wordml" xmlns:w15="http://schemas.microsoft.com/office/word/2012/wordml" xmlns:w16se="http://schemas.microsoft.com/office/word/2015/wordml/symex" xmlns:wpg="http://schemas.microsoft.com/office/word/2010/wordprocessingGroup" xmlns:wpi="http://schemas.microsoft.com/office/word/2010/wordprocessingInk" xmlns:wne="http://schemas.microsoft.com/office/word/2006/wordml" xmlns:wps="http://schemas.microsoft.com/office/word/2010/wordprocessingShape" mc:Ignorable="w14 w15 w16se wp14">
   <w:abstractNum w:abstractNumId="0" w15:restartNumberingAfterBreak="0">
     <w:nsid w:val="0E4B7C4A"/>
     <w:multiLevelType w:val="singleLevel"/>
@@ -13388,7 +13490,7 @@
 </file>
 
 <file path=word/styles.xml><?xml version="1.0" encoding="utf-8"?>
-<w:styles xmlns:mc="http://schemas.openxmlformats.org/markup-compatibility/2006" xmlns:r="http://schemas.openxmlformats.org/officeDocument/2006/relationships" xmlns:w="http://schemas.openxmlformats.org/wordprocessingml/2006/main" xmlns:w14="http://schemas.microsoft.com/office/word/2010/wordml" xmlns:w15="http://schemas.microsoft.com/office/word/2012/wordml" xmlns:w16cid="http://schemas.microsoft.com/office/word/2016/wordml/cid" xmlns:w16se="http://schemas.microsoft.com/office/word/2015/wordml/symex" mc:Ignorable="w14 w15 w16se w16cid">
+<w:styles xmlns:mc="http://schemas.openxmlformats.org/markup-compatibility/2006" xmlns:r="http://schemas.openxmlformats.org/officeDocument/2006/relationships" xmlns:w="http://schemas.openxmlformats.org/wordprocessingml/2006/main" xmlns:w14="http://schemas.microsoft.com/office/word/2010/wordml" xmlns:w15="http://schemas.microsoft.com/office/word/2012/wordml" xmlns:w16se="http://schemas.microsoft.com/office/word/2015/wordml/symex" mc:Ignorable="w14 w15 w16se">
   <w:docDefaults>
     <w:rPrDefault>
       <w:rPr>
@@ -13398,7 +13500,7 @@
     </w:rPrDefault>
     <w:pPrDefault/>
   </w:docDefaults>
-  <w:latentStyles w:defLockedState="0" w:defUIPriority="0" w:defSemiHidden="0" w:defUnhideWhenUsed="0" w:defQFormat="0" w:count="375">
+  <w:latentStyles w:defLockedState="0" w:defUIPriority="0" w:defSemiHidden="0" w:defUnhideWhenUsed="0" w:defQFormat="0" w:count="374">
     <w:lsdException w:name="Normal" w:qFormat="1"/>
     <w:lsdException w:name="heading 1" w:qFormat="1"/>
     <w:lsdException w:name="heading 2" w:qFormat="1"/>
@@ -13498,6 +13600,7 @@
     <w:lsdException w:name="HTML Sample" w:semiHidden="1" w:unhideWhenUsed="1"/>
     <w:lsdException w:name="HTML Typewriter" w:semiHidden="1" w:unhideWhenUsed="1"/>
     <w:lsdException w:name="HTML Variable" w:semiHidden="1" w:unhideWhenUsed="1"/>
+    <w:lsdException w:name="Normal Table" w:semiHidden="1" w:unhideWhenUsed="1"/>
     <w:lsdException w:name="annotation subject" w:semiHidden="1" w:unhideWhenUsed="1"/>
     <w:lsdException w:name="No List" w:semiHidden="1" w:unhideWhenUsed="1"/>
     <w:lsdException w:name="Outline List 1" w:semiHidden="1" w:unhideWhenUsed="1"/>
@@ -13544,7 +13647,9 @@
     <w:lsdException w:name="Table Subtle 2" w:semiHidden="1" w:unhideWhenUsed="1"/>
     <w:lsdException w:name="Table Web 1" w:semiHidden="1" w:unhideWhenUsed="1"/>
     <w:lsdException w:name="Table Web 2" w:semiHidden="1" w:unhideWhenUsed="1"/>
+    <w:lsdException w:name="Table Web 3" w:semiHidden="1" w:unhideWhenUsed="1"/>
     <w:lsdException w:name="Balloon Text" w:semiHidden="1" w:unhideWhenUsed="1"/>
+    <w:lsdException w:name="Table Theme" w:semiHidden="1" w:unhideWhenUsed="1"/>
     <w:lsdException w:name="Placeholder Text" w:semiHidden="1" w:uiPriority="99"/>
     <w:lsdException w:name="No Spacing" w:uiPriority="1" w:qFormat="1"/>
     <w:lsdException w:name="Light Shading" w:uiPriority="60"/>
@@ -13763,7 +13868,6 @@
     <w:lsdException w:name="Mention" w:semiHidden="1" w:uiPriority="99" w:unhideWhenUsed="1"/>
     <w:lsdException w:name="Smart Hyperlink" w:semiHidden="1" w:uiPriority="99" w:unhideWhenUsed="1"/>
     <w:lsdException w:name="Hashtag" w:semiHidden="1" w:uiPriority="99" w:unhideWhenUsed="1"/>
-    <w:lsdException w:name="Unresolved Mention" w:semiHidden="1" w:uiPriority="99" w:unhideWhenUsed="1"/>
   </w:latentStyles>
   <w:style w:type="paragraph" w:default="1" w:styleId="Normal">
     <w:name w:val="Normal"/>
@@ -14631,7 +14735,7 @@
       <w:bCs/>
     </w:rPr>
   </w:style>
-  <w:style w:type="character" w:styleId="Olstomnmnande">
+  <w:style w:type="character" w:customStyle="1" w:styleId="UnresolvedMention">
     <w:name w:val="Unresolved Mention"/>
     <w:basedOn w:val="Standardstycketeckensnitt"/>
     <w:uiPriority w:val="99"/>
@@ -14959,7 +15063,7 @@
 </file>
 
 <file path=customXml/itemProps1.xml><?xml version="1.0" encoding="utf-8"?>
-<ds:datastoreItem xmlns:ds="http://schemas.openxmlformats.org/officeDocument/2006/customXml" ds:itemID="{5192942A-BFEF-4038-B922-25BD60D935FE}">
+<ds:datastoreItem xmlns:ds="http://schemas.openxmlformats.org/officeDocument/2006/customXml" ds:itemID="{8C7619B2-4957-427C-96C6-B6F5881A9E02}">
   <ds:schemaRefs>
     <ds:schemaRef ds:uri="http://schemas.openxmlformats.org/officeDocument/2006/bibliography"/>
   </ds:schemaRefs>

</xml_diff>